<commit_message>
fixed numbres relation and add programming in C
</commit_message>
<xml_diff>
--- a/actividades/sentence-if/numbersRelation/numbersRelation.docx
+++ b/actividades/sentence-if/numbersRelation/numbersRelation.docx
@@ -81,7 +81,57 @@
           <w:sz w:val="24"/>
           <w:szCs w:val="24"/>
         </w:rPr>
-        <w:t>Validar la relación que hay entre los 2 valores numéricos que se reciban.</w:t>
+        <w:t xml:space="preserve">Validar la relación que hay </w:t>
+      </w:r>
+      <w:r>
+        <w:rPr>
+          <w:rFonts w:ascii="Candara" w:hAnsi="Candara"/>
+          <w:sz w:val="24"/>
+          <w:szCs w:val="24"/>
+        </w:rPr>
+        <w:t xml:space="preserve">relación </w:t>
+      </w:r>
+      <w:r>
+        <w:rPr>
+          <w:rFonts w:ascii="Candara" w:hAnsi="Candara"/>
+          <w:sz w:val="24"/>
+          <w:szCs w:val="24"/>
+        </w:rPr>
+        <w:t xml:space="preserve">entre los 2 valores numéricos que </w:t>
+      </w:r>
+      <w:r>
+        <w:rPr>
+          <w:rFonts w:ascii="Candara" w:hAnsi="Candara"/>
+          <w:sz w:val="24"/>
+          <w:szCs w:val="24"/>
+        </w:rPr>
+        <w:t xml:space="preserve">ingrese </w:t>
+      </w:r>
+      <w:proofErr w:type="spellStart"/>
+      <w:r>
+        <w:rPr>
+          <w:rFonts w:ascii="Candara" w:hAnsi="Candara"/>
+          <w:sz w:val="24"/>
+          <w:szCs w:val="24"/>
+        </w:rPr>
+        <w:t>el</w:t>
+      </w:r>
+      <w:proofErr w:type="spellEnd"/>
+      <w:r>
+        <w:rPr>
+          <w:rFonts w:ascii="Candara" w:hAnsi="Candara"/>
+          <w:sz w:val="24"/>
+          <w:szCs w:val="24"/>
+        </w:rPr>
+        <w:t xml:space="preserve"> usuario</w:t>
+      </w:r>
+      <w:r>
+        <w:rPr>
+          <w:rFonts w:ascii="Candara" w:hAnsi="Candara"/>
+          <w:sz w:val="24"/>
+          <w:szCs w:val="24"/>
+        </w:rPr>
+        <w:t>.</w:t>
       </w:r>
     </w:p>
     <w:p>
@@ -872,15 +922,23 @@
           <w:sz w:val="24"/>
           <w:szCs w:val="24"/>
         </w:rPr>
-        <w:t>Dame el valor del primer</w:t>
-      </w:r>
-      <w:r>
-        <w:rPr>
-          <w:rFonts w:ascii="Candara" w:hAnsi="Candara"/>
-          <w:sz w:val="24"/>
-          <w:szCs w:val="24"/>
-        </w:rPr>
-        <w:t xml:space="preserve"> número.</w:t>
+        <w:t>Escribe</w:t>
+      </w:r>
+      <w:r>
+        <w:rPr>
+          <w:rFonts w:ascii="Candara" w:hAnsi="Candara"/>
+          <w:sz w:val="24"/>
+          <w:szCs w:val="24"/>
+        </w:rPr>
+        <w:t xml:space="preserve"> el valor del primer</w:t>
+      </w:r>
+      <w:r>
+        <w:rPr>
+          <w:rFonts w:ascii="Candara" w:hAnsi="Candara"/>
+          <w:sz w:val="24"/>
+          <w:szCs w:val="24"/>
+        </w:rPr>
+        <w:t xml:space="preserve"> número: </w:t>
       </w:r>
       <w:r>
         <w:rPr>
@@ -910,6 +968,7 @@
           <w:sz w:val="24"/>
           <w:szCs w:val="24"/>
         </w:rPr>
+        <w:lastRenderedPageBreak/>
         <w:t xml:space="preserve">Leer </w:t>
       </w:r>
       <w:proofErr w:type="spellStart"/>
@@ -958,8 +1017,33 @@
           <w:sz w:val="24"/>
           <w:szCs w:val="24"/>
         </w:rPr>
-        <w:lastRenderedPageBreak/>
-        <w:t>Imprimir “Dame el valor del segundo número.”</w:t>
+        <w:t>Imprimir “</w:t>
+      </w:r>
+      <w:proofErr w:type="spellStart"/>
+      <w:r>
+        <w:rPr>
+          <w:rFonts w:ascii="Candara" w:hAnsi="Candara"/>
+          <w:sz w:val="24"/>
+          <w:szCs w:val="24"/>
+        </w:rPr>
+        <w:t>Ecribe</w:t>
+      </w:r>
+      <w:proofErr w:type="spellEnd"/>
+      <w:r>
+        <w:rPr>
+          <w:rFonts w:ascii="Candara" w:hAnsi="Candara"/>
+          <w:sz w:val="24"/>
+          <w:szCs w:val="24"/>
+        </w:rPr>
+        <w:t xml:space="preserve"> el valor del segundo número: </w:t>
+      </w:r>
+      <w:r>
+        <w:rPr>
+          <w:rFonts w:ascii="Candara" w:hAnsi="Candara"/>
+          <w:sz w:val="24"/>
+          <w:szCs w:val="24"/>
+        </w:rPr>
+        <w:t>”</w:t>
       </w:r>
     </w:p>
     <w:p>
@@ -1044,6 +1128,15 @@
         </w:rPr>
         <w:t>fFirst</w:t>
       </w:r>
+      <w:r>
+        <w:rPr>
+          <w:rFonts w:ascii="Candara" w:hAnsi="Candara"/>
+          <w:sz w:val="24"/>
+          <w:szCs w:val="24"/>
+          <w:lang w:val="en-US"/>
+        </w:rPr>
+        <w:t>Number</w:t>
+      </w:r>
       <w:proofErr w:type="spellEnd"/>
       <w:r>
         <w:rPr>
@@ -1052,7 +1145,7 @@
           <w:szCs w:val="24"/>
           <w:lang w:val="en-US"/>
         </w:rPr>
-        <w:t xml:space="preserve"> Number &gt; </w:t>
+        <w:t xml:space="preserve"> &gt; </w:t>
       </w:r>
       <w:proofErr w:type="spellStart"/>
       <w:r>
@@ -1176,7 +1269,23 @@
           <w:sz w:val="24"/>
           <w:szCs w:val="24"/>
         </w:rPr>
-        <w:t xml:space="preserve"> “es menor que” </w:t>
+        <w:t xml:space="preserve"> “es menor que”</w:t>
+      </w:r>
+      <w:r>
+        <w:rPr>
+          <w:rFonts w:ascii="Candara" w:hAnsi="Candara"/>
+          <w:sz w:val="24"/>
+          <w:szCs w:val="24"/>
+        </w:rPr>
+        <w:t>,</w:t>
+      </w:r>
+      <w:r>
+        <w:rPr>
+          <w:rFonts w:ascii="Candara" w:hAnsi="Candara"/>
+          <w:sz w:val="24"/>
+          <w:szCs w:val="24"/>
+        </w:rPr>
+        <w:t xml:space="preserve"> </w:t>
       </w:r>
       <w:proofErr w:type="spellStart"/>
       <w:r>
@@ -1359,7 +1468,23 @@
           <w:sz w:val="24"/>
           <w:szCs w:val="24"/>
         </w:rPr>
-        <w:t xml:space="preserve"> “es menor que” </w:t>
+        <w:t xml:space="preserve"> “es menor que”</w:t>
+      </w:r>
+      <w:r>
+        <w:rPr>
+          <w:rFonts w:ascii="Candara" w:hAnsi="Candara"/>
+          <w:sz w:val="24"/>
+          <w:szCs w:val="24"/>
+        </w:rPr>
+        <w:t>,</w:t>
+      </w:r>
+      <w:r>
+        <w:rPr>
+          <w:rFonts w:ascii="Candara" w:hAnsi="Candara"/>
+          <w:sz w:val="24"/>
+          <w:szCs w:val="24"/>
+        </w:rPr>
+        <w:t xml:space="preserve"> </w:t>
       </w:r>
       <w:proofErr w:type="spellStart"/>
       <w:r>
@@ -1520,18 +1645,6 @@
     </w:p>
     <w:p>
       <w:pPr>
-        <w:ind w:left="708"/>
-        <w:rPr>
-          <w:rFonts w:ascii="Candara" w:hAnsi="Candara"/>
-          <w:b/>
-          <w:sz w:val="24"/>
-          <w:szCs w:val="24"/>
-        </w:rPr>
-      </w:pPr>
-    </w:p>
-    <w:p>
-      <w:pPr>
-        <w:jc w:val="center"/>
         <w:rPr>
           <w:rFonts w:ascii="Candara" w:hAnsi="Candara"/>
           <w:b/>
@@ -1565,10 +1678,10 @@
               <wp:anchor distT="0" distB="0" distL="114300" distR="114300" simplePos="0" relativeHeight="251659264" behindDoc="0" locked="0" layoutInCell="1" allowOverlap="1" wp14:anchorId="766AE73C" wp14:editId="7E35D2D1">
                 <wp:simplePos x="0" y="0"/>
                 <wp:positionH relativeFrom="margin">
-                  <wp:posOffset>-215265</wp:posOffset>
+                  <wp:align>center</wp:align>
                 </wp:positionH>
                 <wp:positionV relativeFrom="paragraph">
-                  <wp:posOffset>221615</wp:posOffset>
+                  <wp:posOffset>236855</wp:posOffset>
                 </wp:positionV>
                 <wp:extent cx="1341120" cy="518160"/>
                 <wp:effectExtent l="57150" t="38100" r="49530" b="72390"/>
@@ -1640,7 +1753,7 @@
           </mc:Choice>
           <mc:Fallback>
             <w:pict>
-              <v:oval w14:anchorId="766AE73C" id="Oval 1" o:spid="_x0000_s1026" style="position:absolute;left:0;text-align:left;margin-left:-16.95pt;margin-top:17.45pt;width:105.6pt;height:40.8pt;z-index:251659264;visibility:visible;mso-wrap-style:square;mso-wrap-distance-left:9pt;mso-wrap-distance-top:0;mso-wrap-distance-right:9pt;mso-wrap-distance-bottom:0;mso-position-horizontal:absolute;mso-position-horizontal-relative:margin;mso-position-vertical:absolute;mso-position-vertical-relative:text;v-text-anchor:middle" o:gfxdata="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" fillcolor="#4f7ac7 [3032]" stroked="f">
+              <v:oval w14:anchorId="766AE73C" id="Oval 1" o:spid="_x0000_s1026" style="position:absolute;left:0;text-align:left;margin-left:0;margin-top:18.65pt;width:105.6pt;height:40.8pt;z-index:251659264;visibility:visible;mso-wrap-style:square;mso-wrap-distance-left:9pt;mso-wrap-distance-top:0;mso-wrap-distance-right:9pt;mso-wrap-distance-bottom:0;mso-position-horizontal:center;mso-position-horizontal-relative:margin;mso-position-vertical:absolute;mso-position-vertical-relative:text;v-text-anchor:middle" o:gfxdata="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" fillcolor="#4f7ac7 [3032]" stroked="f">
                 <v:fill color2="#416fc3 [3176]" rotate="t" colors="0 #6083cb;.5 #3e70ca;1 #2e61ba" focus="100%" type="gradient">
                   <o:fill v:ext="view" type="gradientUnscaled"/>
                 </v:fill>
@@ -1717,13 +1830,13 @@
         <mc:AlternateContent>
           <mc:Choice Requires="wps">
             <w:drawing>
-              <wp:anchor distT="0" distB="0" distL="114300" distR="114300" simplePos="0" relativeHeight="251661312" behindDoc="0" locked="0" layoutInCell="1" allowOverlap="1" wp14:anchorId="073CB22A" wp14:editId="3E8B969A">
+              <wp:anchor distT="0" distB="0" distL="114300" distR="114300" simplePos="0" relativeHeight="251661312" behindDoc="0" locked="0" layoutInCell="1" allowOverlap="1" wp14:anchorId="629D7948" wp14:editId="4E42B8C4">
                 <wp:simplePos x="0" y="0"/>
                 <wp:positionH relativeFrom="margin">
-                  <wp:posOffset>411480</wp:posOffset>
+                  <wp:align>center</wp:align>
                 </wp:positionH>
                 <wp:positionV relativeFrom="paragraph">
-                  <wp:posOffset>80645</wp:posOffset>
+                  <wp:posOffset>111125</wp:posOffset>
                 </wp:positionV>
                 <wp:extent cx="7620" cy="236220"/>
                 <wp:effectExtent l="76200" t="0" r="68580" b="49530"/>
@@ -1769,11 +1882,11 @@
           </mc:Choice>
           <mc:Fallback>
             <w:pict>
-              <v:shapetype w14:anchorId="0E924AB9" id="_x0000_t32" coordsize="21600,21600" o:spt="32" o:oned="t" path="m,l21600,21600e" filled="f">
+              <v:shapetype w14:anchorId="3A3F78F4" id="_x0000_t32" coordsize="21600,21600" o:spt="32" o:oned="t" path="m,l21600,21600e" filled="f">
                 <v:path arrowok="t" fillok="f" o:connecttype="none"/>
                 <o:lock v:ext="edit" shapetype="t"/>
               </v:shapetype>
-              <v:shape id="Straight Arrow Connector 4" o:spid="_x0000_s1026" type="#_x0000_t32" style="position:absolute;margin-left:32.4pt;margin-top:6.35pt;width:.6pt;height:18.6pt;z-index:251661312;visibility:visible;mso-wrap-style:square;mso-wrap-distance-left:9pt;mso-wrap-distance-top:0;mso-wrap-distance-right:9pt;mso-wrap-distance-bottom:0;mso-position-horizontal:absolute;mso-position-horizontal-relative:margin;mso-position-vertical:absolute;mso-position-vertical-relative:text" o:gfxdata="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" strokecolor="#4472c4 [3208]" strokeweight="1.5pt">
+              <v:shape id="Straight Arrow Connector 4" o:spid="_x0000_s1026" type="#_x0000_t32" style="position:absolute;margin-left:0;margin-top:8.75pt;width:.6pt;height:18.6pt;z-index:251661312;visibility:visible;mso-wrap-style:square;mso-wrap-distance-left:9pt;mso-wrap-distance-top:0;mso-wrap-distance-right:9pt;mso-wrap-distance-bottom:0;mso-position-horizontal:center;mso-position-horizontal-relative:margin;mso-position-vertical:absolute;mso-position-vertical-relative:text" o:gfxdata="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" strokecolor="#4472c4 [3208]" strokeweight="1.5pt">
                 <v:stroke endarrow="block" joinstyle="miter"/>
                 <w10:wrap anchorx="margin"/>
               </v:shape>
@@ -1781,6 +1894,17 @@
           </mc:Fallback>
         </mc:AlternateContent>
       </w:r>
+    </w:p>
+    <w:p>
+      <w:pPr>
+        <w:ind w:left="708"/>
+        <w:jc w:val="center"/>
+        <w:rPr>
+          <w:rFonts w:ascii="Candara" w:hAnsi="Candara"/>
+          <w:sz w:val="28"/>
+          <w:szCs w:val="28"/>
+        </w:rPr>
+      </w:pPr>
       <w:r>
         <w:rPr>
           <w:rFonts w:ascii="Candara" w:hAnsi="Candara"/>
@@ -1792,16 +1916,16 @@
         <mc:AlternateContent>
           <mc:Choice Requires="wps">
             <w:drawing>
-              <wp:anchor distT="0" distB="0" distL="114300" distR="114300" simplePos="0" relativeHeight="251660288" behindDoc="0" locked="0" layoutInCell="1" allowOverlap="1" wp14:anchorId="2451E9A9" wp14:editId="757DCCE9">
+              <wp:anchor distT="0" distB="0" distL="114300" distR="114300" simplePos="0" relativeHeight="251660288" behindDoc="0" locked="0" layoutInCell="1" allowOverlap="1" wp14:anchorId="01B4AA18" wp14:editId="0AEE020F">
                 <wp:simplePos x="0" y="0"/>
-                <wp:positionH relativeFrom="page">
-                  <wp:align>left</wp:align>
+                <wp:positionH relativeFrom="margin">
+                  <wp:align>center</wp:align>
                 </wp:positionH>
                 <wp:positionV relativeFrom="paragraph">
-                  <wp:posOffset>316865</wp:posOffset>
+                  <wp:posOffset>21590</wp:posOffset>
                 </wp:positionV>
-                <wp:extent cx="3032760" cy="1501140"/>
-                <wp:effectExtent l="57150" t="38100" r="53340" b="80010"/>
+                <wp:extent cx="2903220" cy="822960"/>
+                <wp:effectExtent l="57150" t="38100" r="49530" b="72390"/>
                 <wp:wrapNone/>
                 <wp:docPr id="2" name="Parallelogram 2"/>
                 <wp:cNvGraphicFramePr/>
@@ -1812,7 +1936,7 @@
                       <wps:spPr>
                         <a:xfrm>
                           <a:off x="0" y="0"/>
-                          <a:ext cx="3032760" cy="1501140"/>
+                          <a:ext cx="2903220" cy="822960"/>
                         </a:xfrm>
                         <a:prstGeom prst="parallelogram">
                           <a:avLst/>
@@ -1836,6 +1960,7 @@
                         <w:txbxContent>
                           <w:p>
                             <w:pPr>
+                              <w:spacing w:after="0"/>
                               <w:jc w:val="center"/>
                               <w:rPr>
                                 <w:rFonts w:ascii="Candara" w:hAnsi="Candara"/>
@@ -1857,6 +1982,7 @@
                                 <w:ilvl w:val="0"/>
                                 <w:numId w:val="11"/>
                               </w:numPr>
+                              <w:spacing w:after="0"/>
                               <w:jc w:val="center"/>
                               <w:rPr>
                                 <w:rFonts w:ascii="Candara" w:hAnsi="Candara"/>
@@ -1891,7 +2017,7 @@
                                 <w:rFonts w:ascii="Candara" w:hAnsi="Candara"/>
                                 <w:b/>
                               </w:rPr>
-                              <w:t>: variable de tipo flotante</w:t>
+                              <w:t>: flotante</w:t>
                             </w:r>
                             <w:r>
                               <w:rPr>
@@ -1908,6 +2034,7 @@
                                 <w:ilvl w:val="0"/>
                                 <w:numId w:val="11"/>
                               </w:numPr>
+                              <w:spacing w:after="0"/>
                               <w:jc w:val="center"/>
                               <w:rPr>
                                 <w:rFonts w:ascii="Candara" w:hAnsi="Candara"/>
@@ -1942,7 +2069,7 @@
                                 <w:rFonts w:ascii="Candara" w:hAnsi="Candara"/>
                                 <w:b/>
                               </w:rPr>
-                              <w:t>: variable de tipo flotante</w:t>
+                              <w:t>: flotante</w:t>
                             </w:r>
                             <w:r>
                               <w:rPr>
@@ -1974,7 +2101,7 @@
           </mc:Choice>
           <mc:Fallback>
             <w:pict>
-              <v:shapetype w14:anchorId="2451E9A9" id="_x0000_t7" coordsize="21600,21600" o:spt="7" adj="5400" path="m@0,l,21600@1,21600,21600,xe">
+              <v:shapetype w14:anchorId="01B4AA18" id="_x0000_t7" coordsize="21600,21600" o:spt="7" adj="5400" path="m@0,l,21600@1,21600,21600,xe">
                 <v:stroke joinstyle="miter"/>
                 <v:formulas>
                   <v:f eqn="val #0"/>
@@ -1996,7 +2123,7 @@
                   <v:h position="#0,topLeft" xrange="0,21600"/>
                 </v:handles>
               </v:shapetype>
-              <v:shape id="Parallelogram 2" o:spid="_x0000_s1027" type="#_x0000_t7" style="position:absolute;left:0;text-align:left;margin-left:0;margin-top:24.95pt;width:238.8pt;height:118.2pt;z-index:251660288;visibility:visible;mso-wrap-style:square;mso-width-percent:0;mso-height-percent:0;mso-wrap-distance-left:9pt;mso-wrap-distance-top:0;mso-wrap-distance-right:9pt;mso-wrap-distance-bottom:0;mso-position-horizontal:left;mso-position-horizontal-relative:page;mso-position-vertical:absolute;mso-position-vertical-relative:text;mso-width-percent:0;mso-height-percent:0;mso-width-relative:margin;mso-height-relative:margin;v-text-anchor:middle" o:gfxdata="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" adj="2673" fillcolor="#4f7ac7 [3032]" stroked="f">
+              <v:shape id="Parallelogram 2" o:spid="_x0000_s1027" type="#_x0000_t7" style="position:absolute;left:0;text-align:left;margin-left:0;margin-top:1.7pt;width:228.6pt;height:64.8pt;z-index:251660288;visibility:visible;mso-wrap-style:square;mso-width-percent:0;mso-height-percent:0;mso-wrap-distance-left:9pt;mso-wrap-distance-top:0;mso-wrap-distance-right:9pt;mso-wrap-distance-bottom:0;mso-position-horizontal:center;mso-position-horizontal-relative:margin;mso-position-vertical:absolute;mso-position-vertical-relative:text;mso-width-percent:0;mso-height-percent:0;mso-width-relative:margin;mso-height-relative:margin;v-text-anchor:middle" o:gfxdata="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" adj="1531" fillcolor="#4f7ac7 [3032]" stroked="f">
                 <v:fill color2="#416fc3 [3176]" rotate="t" colors="0 #6083cb;.5 #3e70ca;1 #2e61ba" focus="100%" type="gradient">
                   <o:fill v:ext="view" type="gradientUnscaled"/>
                 </v:fill>
@@ -2005,6 +2132,7 @@
                   <w:txbxContent>
                     <w:p>
                       <w:pPr>
+                        <w:spacing w:after="0"/>
                         <w:jc w:val="center"/>
                         <w:rPr>
                           <w:rFonts w:ascii="Candara" w:hAnsi="Candara"/>
@@ -2026,6 +2154,7 @@
                           <w:ilvl w:val="0"/>
                           <w:numId w:val="11"/>
                         </w:numPr>
+                        <w:spacing w:after="0"/>
                         <w:jc w:val="center"/>
                         <w:rPr>
                           <w:rFonts w:ascii="Candara" w:hAnsi="Candara"/>
@@ -2060,7 +2189,7 @@
                           <w:rFonts w:ascii="Candara" w:hAnsi="Candara"/>
                           <w:b/>
                         </w:rPr>
-                        <w:t>: variable de tipo flotante</w:t>
+                        <w:t>: flotante</w:t>
                       </w:r>
                       <w:r>
                         <w:rPr>
@@ -2077,6 +2206,7 @@
                           <w:ilvl w:val="0"/>
                           <w:numId w:val="11"/>
                         </w:numPr>
+                        <w:spacing w:after="0"/>
                         <w:jc w:val="center"/>
                         <w:rPr>
                           <w:rFonts w:ascii="Candara" w:hAnsi="Candara"/>
@@ -2111,7 +2241,7 @@
                           <w:rFonts w:ascii="Candara" w:hAnsi="Candara"/>
                           <w:b/>
                         </w:rPr>
-                        <w:t>: variable de tipo flotante</w:t>
+                        <w:t>: flotante</w:t>
                       </w:r>
                       <w:r>
                         <w:rPr>
@@ -2123,7 +2253,7 @@
                     </w:p>
                   </w:txbxContent>
                 </v:textbox>
-                <w10:wrap anchorx="page"/>
+                <w10:wrap anchorx="margin"/>
               </v:shape>
             </w:pict>
           </mc:Fallback>
@@ -2151,39 +2281,6 @@
           <w:szCs w:val="28"/>
         </w:rPr>
       </w:pPr>
-    </w:p>
-    <w:p>
-      <w:pPr>
-        <w:ind w:left="708"/>
-        <w:jc w:val="center"/>
-        <w:rPr>
-          <w:rFonts w:ascii="Candara" w:hAnsi="Candara"/>
-          <w:sz w:val="28"/>
-          <w:szCs w:val="28"/>
-        </w:rPr>
-      </w:pPr>
-    </w:p>
-    <w:p>
-      <w:pPr>
-        <w:ind w:left="708"/>
-        <w:jc w:val="center"/>
-        <w:rPr>
-          <w:rFonts w:ascii="Candara" w:hAnsi="Candara"/>
-          <w:sz w:val="28"/>
-          <w:szCs w:val="28"/>
-        </w:rPr>
-      </w:pPr>
-    </w:p>
-    <w:p>
-      <w:pPr>
-        <w:ind w:left="708"/>
-        <w:jc w:val="center"/>
-        <w:rPr>
-          <w:rFonts w:ascii="Candara" w:hAnsi="Candara"/>
-          <w:sz w:val="28"/>
-          <w:szCs w:val="28"/>
-        </w:rPr>
-      </w:pPr>
       <w:r>
         <w:rPr>
           <w:rFonts w:ascii="Candara" w:hAnsi="Candara"/>
@@ -2195,337 +2292,13 @@
         <mc:AlternateContent>
           <mc:Choice Requires="wps">
             <w:drawing>
-              <wp:anchor distT="0" distB="0" distL="114300" distR="114300" simplePos="0" relativeHeight="251662336" behindDoc="0" locked="0" layoutInCell="1" allowOverlap="1" wp14:anchorId="2CC8C0FB" wp14:editId="2CA03108">
+              <wp:anchor distT="0" distB="0" distL="114300" distR="114300" simplePos="0" relativeHeight="251664384" behindDoc="0" locked="0" layoutInCell="1" allowOverlap="1" wp14:anchorId="2B47640F" wp14:editId="6CD65B4E">
                 <wp:simplePos x="0" y="0"/>
                 <wp:positionH relativeFrom="margin">
-                  <wp:posOffset>-615315</wp:posOffset>
+                  <wp:align>center</wp:align>
                 </wp:positionH>
                 <wp:positionV relativeFrom="paragraph">
-                  <wp:posOffset>354965</wp:posOffset>
-                </wp:positionV>
-                <wp:extent cx="2034540" cy="838200"/>
-                <wp:effectExtent l="57150" t="38100" r="60960" b="76200"/>
-                <wp:wrapNone/>
-                <wp:docPr id="5" name="Rectangle 5"/>
-                <wp:cNvGraphicFramePr/>
-                <a:graphic xmlns:a="http://schemas.openxmlformats.org/drawingml/2006/main">
-                  <a:graphicData uri="http://schemas.microsoft.com/office/word/2010/wordprocessingShape">
-                    <wps:wsp>
-                      <wps:cNvSpPr/>
-                      <wps:spPr>
-                        <a:xfrm>
-                          <a:off x="0" y="0"/>
-                          <a:ext cx="2034540" cy="838200"/>
-                        </a:xfrm>
-                        <a:prstGeom prst="rect">
-                          <a:avLst/>
-                        </a:prstGeom>
-                      </wps:spPr>
-                      <wps:style>
-                        <a:lnRef idx="0">
-                          <a:schemeClr val="accent5"/>
-                        </a:lnRef>
-                        <a:fillRef idx="3">
-                          <a:schemeClr val="accent5"/>
-                        </a:fillRef>
-                        <a:effectRef idx="3">
-                          <a:schemeClr val="accent5"/>
-                        </a:effectRef>
-                        <a:fontRef idx="minor">
-                          <a:schemeClr val="lt1"/>
-                        </a:fontRef>
-                      </wps:style>
-                      <wps:txbx>
-                        <w:txbxContent>
-                          <w:p>
-                            <w:pPr>
-                              <w:jc w:val="center"/>
-                              <w:rPr>
-                                <w:rFonts w:ascii="Candara" w:hAnsi="Candara"/>
-                                <w:b/>
-                              </w:rPr>
-                            </w:pPr>
-                            <w:r>
-                              <w:rPr>
-                                <w:rFonts w:ascii="Candara" w:hAnsi="Candara"/>
-                                <w:b/>
-                              </w:rPr>
-                              <w:t>Inicializar variables:</w:t>
-                            </w:r>
-                          </w:p>
-                          <w:p>
-                            <w:pPr>
-                              <w:pStyle w:val="ListParagraph"/>
-                              <w:numPr>
-                                <w:ilvl w:val="0"/>
-                                <w:numId w:val="12"/>
-                              </w:numPr>
-                              <w:jc w:val="center"/>
-                              <w:rPr>
-                                <w:rFonts w:ascii="Candara" w:hAnsi="Candara"/>
-                                <w:b/>
-                              </w:rPr>
-                            </w:pPr>
-                            <w:proofErr w:type="spellStart"/>
-                            <w:r>
-                              <w:rPr>
-                                <w:rFonts w:ascii="Candara" w:hAnsi="Candara"/>
-                                <w:b/>
-                              </w:rPr>
-                              <w:t>f</w:t>
-                            </w:r>
-                            <w:r>
-                              <w:rPr>
-                                <w:rFonts w:ascii="Candara" w:hAnsi="Candara"/>
-                                <w:b/>
-                              </w:rPr>
-                              <w:t>FirstNumber</w:t>
-                            </w:r>
-                            <w:proofErr w:type="spellEnd"/>
-                            <w:r>
-                              <w:rPr>
-                                <w:rFonts w:ascii="Candara" w:hAnsi="Candara"/>
-                                <w:b/>
-                              </w:rPr>
-                              <w:t xml:space="preserve"> </w:t>
-                            </w:r>
-                            <w:r>
-                              <w:rPr>
-                                <w:rFonts w:ascii="Candara" w:hAnsi="Candara"/>
-                                <w:b/>
-                              </w:rPr>
-                              <w:sym w:font="Wingdings" w:char="F0DF"/>
-                            </w:r>
-                            <w:r>
-                              <w:rPr>
-                                <w:rFonts w:ascii="Candara" w:hAnsi="Candara"/>
-                                <w:b/>
-                              </w:rPr>
-                              <w:t xml:space="preserve"> 0</w:t>
-                            </w:r>
-                          </w:p>
-                          <w:p>
-                            <w:pPr>
-                              <w:pStyle w:val="ListParagraph"/>
-                              <w:numPr>
-                                <w:ilvl w:val="0"/>
-                                <w:numId w:val="12"/>
-                              </w:numPr>
-                              <w:jc w:val="center"/>
-                              <w:rPr>
-                                <w:b/>
-                              </w:rPr>
-                            </w:pPr>
-                            <w:proofErr w:type="spellStart"/>
-                            <w:r>
-                              <w:rPr>
-                                <w:rFonts w:ascii="Candara" w:hAnsi="Candara"/>
-                                <w:b/>
-                              </w:rPr>
-                              <w:t>f</w:t>
-                            </w:r>
-                            <w:r>
-                              <w:rPr>
-                                <w:rFonts w:ascii="Candara" w:hAnsi="Candara"/>
-                                <w:b/>
-                              </w:rPr>
-                              <w:t>SecondNumber</w:t>
-                            </w:r>
-                            <w:proofErr w:type="spellEnd"/>
-                            <w:r>
-                              <w:rPr>
-                                <w:rFonts w:ascii="Candara" w:hAnsi="Candara"/>
-                                <w:b/>
-                              </w:rPr>
-                              <w:t xml:space="preserve"> </w:t>
-                            </w:r>
-                            <w:r>
-                              <w:rPr>
-                                <w:rFonts w:ascii="Candara" w:hAnsi="Candara"/>
-                                <w:b/>
-                              </w:rPr>
-                              <w:sym w:font="Wingdings" w:char="F0DF"/>
-                            </w:r>
-                            <w:r>
-                              <w:rPr>
-                                <w:rFonts w:ascii="Candara" w:hAnsi="Candara"/>
-                                <w:b/>
-                              </w:rPr>
-                              <w:t xml:space="preserve"> 0</w:t>
-                            </w:r>
-                          </w:p>
-                        </w:txbxContent>
-                      </wps:txbx>
-                      <wps:bodyPr rot="0" spcFirstLastPara="0" vertOverflow="overflow" horzOverflow="overflow" vert="horz" wrap="square" lIns="91440" tIns="45720" rIns="91440" bIns="45720" numCol="1" spcCol="0" rtlCol="0" fromWordArt="0" anchor="ctr" anchorCtr="0" forceAA="0" compatLnSpc="1">
-                        <a:prstTxWarp prst="textNoShape">
-                          <a:avLst/>
-                        </a:prstTxWarp>
-                        <a:noAutofit/>
-                      </wps:bodyPr>
-                    </wps:wsp>
-                  </a:graphicData>
-                </a:graphic>
-                <wp14:sizeRelH relativeFrom="margin">
-                  <wp14:pctWidth>0</wp14:pctWidth>
-                </wp14:sizeRelH>
-                <wp14:sizeRelV relativeFrom="margin">
-                  <wp14:pctHeight>0</wp14:pctHeight>
-                </wp14:sizeRelV>
-              </wp:anchor>
-            </w:drawing>
-          </mc:Choice>
-          <mc:Fallback>
-            <w:pict>
-              <v:rect w14:anchorId="2CC8C0FB" id="Rectangle 5" o:spid="_x0000_s1028" style="position:absolute;left:0;text-align:left;margin-left:-48.45pt;margin-top:27.95pt;width:160.2pt;height:66pt;z-index:251662336;visibility:visible;mso-wrap-style:square;mso-width-percent:0;mso-height-percent:0;mso-wrap-distance-left:9pt;mso-wrap-distance-top:0;mso-wrap-distance-right:9pt;mso-wrap-distance-bottom:0;mso-position-horizontal:absolute;mso-position-horizontal-relative:margin;mso-position-vertical:absolute;mso-position-vertical-relative:text;mso-width-percent:0;mso-height-percent:0;mso-width-relative:margin;mso-height-relative:margin;v-text-anchor:middle" o:gfxdata="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" fillcolor="#4f7ac7 [3032]" stroked="f">
-                <v:fill color2="#416fc3 [3176]" rotate="t" colors="0 #6083cb;.5 #3e70ca;1 #2e61ba" focus="100%" type="gradient">
-                  <o:fill v:ext="view" type="gradientUnscaled"/>
-                </v:fill>
-                <v:shadow on="t" color="black" opacity="41287f" offset="0,1.5pt"/>
-                <v:textbox>
-                  <w:txbxContent>
-                    <w:p>
-                      <w:pPr>
-                        <w:jc w:val="center"/>
-                        <w:rPr>
-                          <w:rFonts w:ascii="Candara" w:hAnsi="Candara"/>
-                          <w:b/>
-                        </w:rPr>
-                      </w:pPr>
-                      <w:r>
-                        <w:rPr>
-                          <w:rFonts w:ascii="Candara" w:hAnsi="Candara"/>
-                          <w:b/>
-                        </w:rPr>
-                        <w:t>Inicializar variables:</w:t>
-                      </w:r>
-                    </w:p>
-                    <w:p>
-                      <w:pPr>
-                        <w:pStyle w:val="ListParagraph"/>
-                        <w:numPr>
-                          <w:ilvl w:val="0"/>
-                          <w:numId w:val="12"/>
-                        </w:numPr>
-                        <w:jc w:val="center"/>
-                        <w:rPr>
-                          <w:rFonts w:ascii="Candara" w:hAnsi="Candara"/>
-                          <w:b/>
-                        </w:rPr>
-                      </w:pPr>
-                      <w:proofErr w:type="spellStart"/>
-                      <w:r>
-                        <w:rPr>
-                          <w:rFonts w:ascii="Candara" w:hAnsi="Candara"/>
-                          <w:b/>
-                        </w:rPr>
-                        <w:t>f</w:t>
-                      </w:r>
-                      <w:r>
-                        <w:rPr>
-                          <w:rFonts w:ascii="Candara" w:hAnsi="Candara"/>
-                          <w:b/>
-                        </w:rPr>
-                        <w:t>FirstNumber</w:t>
-                      </w:r>
-                      <w:proofErr w:type="spellEnd"/>
-                      <w:r>
-                        <w:rPr>
-                          <w:rFonts w:ascii="Candara" w:hAnsi="Candara"/>
-                          <w:b/>
-                        </w:rPr>
-                        <w:t xml:space="preserve"> </w:t>
-                      </w:r>
-                      <w:r>
-                        <w:rPr>
-                          <w:rFonts w:ascii="Candara" w:hAnsi="Candara"/>
-                          <w:b/>
-                        </w:rPr>
-                        <w:sym w:font="Wingdings" w:char="F0DF"/>
-                      </w:r>
-                      <w:r>
-                        <w:rPr>
-                          <w:rFonts w:ascii="Candara" w:hAnsi="Candara"/>
-                          <w:b/>
-                        </w:rPr>
-                        <w:t xml:space="preserve"> 0</w:t>
-                      </w:r>
-                    </w:p>
-                    <w:p>
-                      <w:pPr>
-                        <w:pStyle w:val="ListParagraph"/>
-                        <w:numPr>
-                          <w:ilvl w:val="0"/>
-                          <w:numId w:val="12"/>
-                        </w:numPr>
-                        <w:jc w:val="center"/>
-                        <w:rPr>
-                          <w:b/>
-                        </w:rPr>
-                      </w:pPr>
-                      <w:proofErr w:type="spellStart"/>
-                      <w:r>
-                        <w:rPr>
-                          <w:rFonts w:ascii="Candara" w:hAnsi="Candara"/>
-                          <w:b/>
-                        </w:rPr>
-                        <w:t>f</w:t>
-                      </w:r>
-                      <w:r>
-                        <w:rPr>
-                          <w:rFonts w:ascii="Candara" w:hAnsi="Candara"/>
-                          <w:b/>
-                        </w:rPr>
-                        <w:t>SecondNumber</w:t>
-                      </w:r>
-                      <w:proofErr w:type="spellEnd"/>
-                      <w:r>
-                        <w:rPr>
-                          <w:rFonts w:ascii="Candara" w:hAnsi="Candara"/>
-                          <w:b/>
-                        </w:rPr>
-                        <w:t xml:space="preserve"> </w:t>
-                      </w:r>
-                      <w:r>
-                        <w:rPr>
-                          <w:rFonts w:ascii="Candara" w:hAnsi="Candara"/>
-                          <w:b/>
-                        </w:rPr>
-                        <w:sym w:font="Wingdings" w:char="F0DF"/>
-                      </w:r>
-                      <w:r>
-                        <w:rPr>
-                          <w:rFonts w:ascii="Candara" w:hAnsi="Candara"/>
-                          <w:b/>
-                        </w:rPr>
-                        <w:t xml:space="preserve"> 0</w:t>
-                      </w:r>
-                    </w:p>
-                  </w:txbxContent>
-                </v:textbox>
-                <w10:wrap anchorx="margin"/>
-              </v:rect>
-            </w:pict>
-          </mc:Fallback>
-        </mc:AlternateContent>
-      </w:r>
-      <w:r>
-        <w:rPr>
-          <w:rFonts w:ascii="Candara" w:hAnsi="Candara"/>
-          <w:noProof/>
-          <w:sz w:val="28"/>
-          <w:szCs w:val="28"/>
-          <w:lang w:eastAsia="es-MX"/>
-        </w:rPr>
-        <mc:AlternateContent>
-          <mc:Choice Requires="wps">
-            <w:drawing>
-              <wp:anchor distT="0" distB="0" distL="114300" distR="114300" simplePos="0" relativeHeight="251664384" behindDoc="0" locked="0" layoutInCell="1" allowOverlap="1" wp14:anchorId="63455FC7" wp14:editId="77783F50">
-                <wp:simplePos x="0" y="0"/>
-                <wp:positionH relativeFrom="margin">
-                  <wp:posOffset>413385</wp:posOffset>
-                </wp:positionH>
-                <wp:positionV relativeFrom="paragraph">
-                  <wp:posOffset>123825</wp:posOffset>
+                  <wp:posOffset>162560</wp:posOffset>
                 </wp:positionV>
                 <wp:extent cx="7620" cy="236220"/>
                 <wp:effectExtent l="76200" t="0" r="68580" b="49530"/>
@@ -2571,7 +2344,7 @@
           </mc:Choice>
           <mc:Fallback>
             <w:pict>
-              <v:shape w14:anchorId="26645EB6" id="Straight Arrow Connector 6" o:spid="_x0000_s1026" type="#_x0000_t32" style="position:absolute;margin-left:32.55pt;margin-top:9.75pt;width:.6pt;height:18.6pt;z-index:251664384;visibility:visible;mso-wrap-style:square;mso-wrap-distance-left:9pt;mso-wrap-distance-top:0;mso-wrap-distance-right:9pt;mso-wrap-distance-bottom:0;mso-position-horizontal:absolute;mso-position-horizontal-relative:margin;mso-position-vertical:absolute;mso-position-vertical-relative:text" o:gfxdata="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" strokecolor="#4472c4 [3208]" strokeweight="1.5pt">
+              <v:shape w14:anchorId="682258E6" id="Straight Arrow Connector 6" o:spid="_x0000_s1026" type="#_x0000_t32" style="position:absolute;margin-left:0;margin-top:12.8pt;width:.6pt;height:18.6pt;z-index:251664384;visibility:visible;mso-wrap-style:square;mso-wrap-distance-left:9pt;mso-wrap-distance-top:0;mso-wrap-distance-right:9pt;mso-wrap-distance-bottom:0;mso-position-horizontal:center;mso-position-horizontal-relative:margin;mso-position-vertical:absolute;mso-position-vertical-relative:text" o:gfxdata="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" strokecolor="#4472c4 [3208]" strokeweight="1.5pt">
                 <v:stroke endarrow="block" joinstyle="miter"/>
                 <w10:wrap anchorx="margin"/>
               </v:shape>
@@ -2590,28 +2363,6 @@
           <w:szCs w:val="28"/>
         </w:rPr>
       </w:pPr>
-    </w:p>
-    <w:p>
-      <w:pPr>
-        <w:ind w:left="708"/>
-        <w:jc w:val="center"/>
-        <w:rPr>
-          <w:rFonts w:ascii="Candara" w:hAnsi="Candara"/>
-          <w:sz w:val="28"/>
-          <w:szCs w:val="28"/>
-        </w:rPr>
-      </w:pPr>
-    </w:p>
-    <w:p>
-      <w:pPr>
-        <w:ind w:left="708"/>
-        <w:jc w:val="center"/>
-        <w:rPr>
-          <w:rFonts w:ascii="Candara" w:hAnsi="Candara"/>
-          <w:sz w:val="28"/>
-          <w:szCs w:val="28"/>
-        </w:rPr>
-      </w:pPr>
       <w:r>
         <w:rPr>
           <w:rFonts w:ascii="Candara" w:hAnsi="Candara"/>
@@ -2623,18 +2374,18 @@
         <mc:AlternateContent>
           <mc:Choice Requires="wps">
             <w:drawing>
-              <wp:anchor distT="0" distB="0" distL="114300" distR="114300" simplePos="0" relativeHeight="251668480" behindDoc="0" locked="0" layoutInCell="1" allowOverlap="1" wp14:anchorId="4EAA8267" wp14:editId="7E598C18">
+              <wp:anchor distT="0" distB="0" distL="114300" distR="114300" simplePos="0" relativeHeight="251662336" behindDoc="0" locked="0" layoutInCell="1" allowOverlap="1" wp14:anchorId="563A4626" wp14:editId="14A1F959">
                 <wp:simplePos x="0" y="0"/>
                 <wp:positionH relativeFrom="margin">
-                  <wp:posOffset>-683895</wp:posOffset>
+                  <wp:align>center</wp:align>
                 </wp:positionH>
                 <wp:positionV relativeFrom="paragraph">
-                  <wp:posOffset>436880</wp:posOffset>
+                  <wp:posOffset>65405</wp:posOffset>
                 </wp:positionV>
-                <wp:extent cx="2186940" cy="624840"/>
-                <wp:effectExtent l="57150" t="38100" r="60960" b="80010"/>
+                <wp:extent cx="2034540" cy="838200"/>
+                <wp:effectExtent l="57150" t="38100" r="60960" b="76200"/>
                 <wp:wrapNone/>
-                <wp:docPr id="8" name="Parallelogram 8"/>
+                <wp:docPr id="5" name="Rectangle 5"/>
                 <wp:cNvGraphicFramePr/>
                 <a:graphic xmlns:a="http://schemas.openxmlformats.org/drawingml/2006/main">
                   <a:graphicData uri="http://schemas.microsoft.com/office/word/2010/wordprocessingShape">
@@ -2643,9 +2394,9 @@
                       <wps:spPr>
                         <a:xfrm>
                           <a:off x="0" y="0"/>
-                          <a:ext cx="2186940" cy="624840"/>
+                          <a:ext cx="2034540" cy="838200"/>
                         </a:xfrm>
-                        <a:prstGeom prst="parallelogram">
+                        <a:prstGeom prst="rect">
                           <a:avLst/>
                         </a:prstGeom>
                       </wps:spPr>
@@ -2672,28 +2423,130 @@
                               <w:rPr>
                                 <w:rFonts w:ascii="Candara" w:hAnsi="Candara"/>
                                 <w:b/>
+                                <w:sz w:val="24"/>
                               </w:rPr>
                             </w:pPr>
                             <w:r>
                               <w:rPr>
                                 <w:rFonts w:ascii="Candara" w:hAnsi="Candara"/>
                                 <w:b/>
-                              </w:rPr>
-                              <w:t>Im</w:t>
+                                <w:sz w:val="24"/>
+                              </w:rPr>
+                              <w:t>Inicializar variables:</w:t>
+                            </w:r>
+                          </w:p>
+                          <w:p>
+                            <w:pPr>
+                              <w:pStyle w:val="ListParagraph"/>
+                              <w:numPr>
+                                <w:ilvl w:val="0"/>
+                                <w:numId w:val="12"/>
+                              </w:numPr>
+                              <w:spacing w:after="0"/>
+                              <w:jc w:val="center"/>
+                              <w:rPr>
+                                <w:rFonts w:ascii="Candara" w:hAnsi="Candara"/>
+                                <w:b/>
+                                <w:sz w:val="24"/>
+                              </w:rPr>
+                            </w:pPr>
+                            <w:proofErr w:type="spellStart"/>
+                            <w:r>
+                              <w:rPr>
+                                <w:rFonts w:ascii="Candara" w:hAnsi="Candara"/>
+                                <w:b/>
+                                <w:sz w:val="24"/>
+                              </w:rPr>
+                              <w:t>f</w:t>
                             </w:r>
                             <w:r>
                               <w:rPr>
                                 <w:rFonts w:ascii="Candara" w:hAnsi="Candara"/>
                                 <w:b/>
-                              </w:rPr>
-                              <w:t>primir “</w:t>
+                                <w:sz w:val="24"/>
+                              </w:rPr>
+                              <w:t>FirstNumber</w:t>
+                            </w:r>
+                            <w:proofErr w:type="spellEnd"/>
+                            <w:r>
+                              <w:rPr>
+                                <w:rFonts w:ascii="Candara" w:hAnsi="Candara"/>
+                                <w:b/>
+                                <w:sz w:val="24"/>
+                              </w:rPr>
+                              <w:t xml:space="preserve"> </w:t>
                             </w:r>
                             <w:r>
                               <w:rPr>
                                 <w:rFonts w:ascii="Candara" w:hAnsi="Candara"/>
                                 <w:b/>
-                              </w:rPr>
-                              <w:t>Dame el valor del primer número.”</w:t>
+                                <w:sz w:val="24"/>
+                              </w:rPr>
+                              <w:sym w:font="Wingdings" w:char="F0DF"/>
+                            </w:r>
+                            <w:r>
+                              <w:rPr>
+                                <w:rFonts w:ascii="Candara" w:hAnsi="Candara"/>
+                                <w:b/>
+                                <w:sz w:val="24"/>
+                              </w:rPr>
+                              <w:t xml:space="preserve"> 0</w:t>
+                            </w:r>
+                          </w:p>
+                          <w:p>
+                            <w:pPr>
+                              <w:pStyle w:val="ListParagraph"/>
+                              <w:numPr>
+                                <w:ilvl w:val="0"/>
+                                <w:numId w:val="12"/>
+                              </w:numPr>
+                              <w:spacing w:after="0"/>
+                              <w:jc w:val="center"/>
+                              <w:rPr>
+                                <w:b/>
+                              </w:rPr>
+                            </w:pPr>
+                            <w:proofErr w:type="spellStart"/>
+                            <w:r>
+                              <w:rPr>
+                                <w:rFonts w:ascii="Candara" w:hAnsi="Candara"/>
+                                <w:b/>
+                                <w:sz w:val="24"/>
+                              </w:rPr>
+                              <w:t>f</w:t>
+                            </w:r>
+                            <w:r>
+                              <w:rPr>
+                                <w:rFonts w:ascii="Candara" w:hAnsi="Candara"/>
+                                <w:b/>
+                                <w:sz w:val="24"/>
+                              </w:rPr>
+                              <w:t>SecondNumber</w:t>
+                            </w:r>
+                            <w:proofErr w:type="spellEnd"/>
+                            <w:r>
+                              <w:rPr>
+                                <w:rFonts w:ascii="Candara" w:hAnsi="Candara"/>
+                                <w:b/>
+                                <w:sz w:val="24"/>
+                              </w:rPr>
+                              <w:t xml:space="preserve"> </w:t>
+                            </w:r>
+                            <w:r>
+                              <w:rPr>
+                                <w:rFonts w:ascii="Candara" w:hAnsi="Candara"/>
+                                <w:b/>
+                                <w:sz w:val="24"/>
+                              </w:rPr>
+                              <w:sym w:font="Wingdings" w:char="F0DF"/>
+                            </w:r>
+                            <w:r>
+                              <w:rPr>
+                                <w:rFonts w:ascii="Candara" w:hAnsi="Candara"/>
+                                <w:b/>
+                                <w:sz w:val="24"/>
+                              </w:rPr>
+                              <w:t xml:space="preserve"> 0</w:t>
                             </w:r>
                           </w:p>
                         </w:txbxContent>
@@ -2718,7 +2571,7 @@
           </mc:Choice>
           <mc:Fallback>
             <w:pict>
-              <v:shape w14:anchorId="4EAA8267" id="Parallelogram 8" o:spid="_x0000_s1029" type="#_x0000_t7" style="position:absolute;left:0;text-align:left;margin-left:-53.85pt;margin-top:34.4pt;width:172.2pt;height:49.2pt;z-index:251668480;visibility:visible;mso-wrap-style:square;mso-width-percent:0;mso-height-percent:0;mso-wrap-distance-left:9pt;mso-wrap-distance-top:0;mso-wrap-distance-right:9pt;mso-wrap-distance-bottom:0;mso-position-horizontal:absolute;mso-position-horizontal-relative:margin;mso-position-vertical:absolute;mso-position-vertical-relative:text;mso-width-percent:0;mso-height-percent:0;mso-width-relative:margin;mso-height-relative:margin;v-text-anchor:middle" o:gfxdata="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" adj="1543" fillcolor="#4f7ac7 [3032]" stroked="f">
+              <v:rect w14:anchorId="563A4626" id="Rectangle 5" o:spid="_x0000_s1028" style="position:absolute;left:0;text-align:left;margin-left:0;margin-top:5.15pt;width:160.2pt;height:66pt;z-index:251662336;visibility:visible;mso-wrap-style:square;mso-width-percent:0;mso-height-percent:0;mso-wrap-distance-left:9pt;mso-wrap-distance-top:0;mso-wrap-distance-right:9pt;mso-wrap-distance-bottom:0;mso-position-horizontal:center;mso-position-horizontal-relative:margin;mso-position-vertical:absolute;mso-position-vertical-relative:text;mso-width-percent:0;mso-height-percent:0;mso-width-relative:margin;mso-height-relative:margin;v-text-anchor:middle" o:gfxdata="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" fillcolor="#4f7ac7 [3032]" stroked="f">
                 <v:fill color2="#416fc3 [3176]" rotate="t" colors="0 #6083cb;.5 #3e70ca;1 #2e61ba" focus="100%" type="gradient">
                   <o:fill v:ext="view" type="gradientUnscaled"/>
                 </v:fill>
@@ -2732,38 +2585,162 @@
                         <w:rPr>
                           <w:rFonts w:ascii="Candara" w:hAnsi="Candara"/>
                           <w:b/>
+                          <w:sz w:val="24"/>
                         </w:rPr>
                       </w:pPr>
                       <w:r>
                         <w:rPr>
                           <w:rFonts w:ascii="Candara" w:hAnsi="Candara"/>
                           <w:b/>
+                          <w:sz w:val="24"/>
                         </w:rPr>
-                        <w:t>Im</w:t>
+                        <w:t>Inicializar variables:</w:t>
+                      </w:r>
+                    </w:p>
+                    <w:p>
+                      <w:pPr>
+                        <w:pStyle w:val="ListParagraph"/>
+                        <w:numPr>
+                          <w:ilvl w:val="0"/>
+                          <w:numId w:val="12"/>
+                        </w:numPr>
+                        <w:spacing w:after="0"/>
+                        <w:jc w:val="center"/>
+                        <w:rPr>
+                          <w:rFonts w:ascii="Candara" w:hAnsi="Candara"/>
+                          <w:b/>
+                          <w:sz w:val="24"/>
+                        </w:rPr>
+                      </w:pPr>
+                      <w:proofErr w:type="spellStart"/>
+                      <w:r>
+                        <w:rPr>
+                          <w:rFonts w:ascii="Candara" w:hAnsi="Candara"/>
+                          <w:b/>
+                          <w:sz w:val="24"/>
+                        </w:rPr>
+                        <w:t>f</w:t>
                       </w:r>
                       <w:r>
                         <w:rPr>
                           <w:rFonts w:ascii="Candara" w:hAnsi="Candara"/>
                           <w:b/>
+                          <w:sz w:val="24"/>
                         </w:rPr>
-                        <w:t>primir “</w:t>
+                        <w:t>FirstNumber</w:t>
+                      </w:r>
+                      <w:proofErr w:type="spellEnd"/>
+                      <w:r>
+                        <w:rPr>
+                          <w:rFonts w:ascii="Candara" w:hAnsi="Candara"/>
+                          <w:b/>
+                          <w:sz w:val="24"/>
+                        </w:rPr>
+                        <w:t xml:space="preserve"> </w:t>
                       </w:r>
                       <w:r>
                         <w:rPr>
                           <w:rFonts w:ascii="Candara" w:hAnsi="Candara"/>
                           <w:b/>
+                          <w:sz w:val="24"/>
                         </w:rPr>
-                        <w:t>Dame el valor del primer número.”</w:t>
+                        <w:sym w:font="Wingdings" w:char="F0DF"/>
+                      </w:r>
+                      <w:r>
+                        <w:rPr>
+                          <w:rFonts w:ascii="Candara" w:hAnsi="Candara"/>
+                          <w:b/>
+                          <w:sz w:val="24"/>
+                        </w:rPr>
+                        <w:t xml:space="preserve"> 0</w:t>
+                      </w:r>
+                    </w:p>
+                    <w:p>
+                      <w:pPr>
+                        <w:pStyle w:val="ListParagraph"/>
+                        <w:numPr>
+                          <w:ilvl w:val="0"/>
+                          <w:numId w:val="12"/>
+                        </w:numPr>
+                        <w:spacing w:after="0"/>
+                        <w:jc w:val="center"/>
+                        <w:rPr>
+                          <w:b/>
+                        </w:rPr>
+                      </w:pPr>
+                      <w:proofErr w:type="spellStart"/>
+                      <w:r>
+                        <w:rPr>
+                          <w:rFonts w:ascii="Candara" w:hAnsi="Candara"/>
+                          <w:b/>
+                          <w:sz w:val="24"/>
+                        </w:rPr>
+                        <w:t>f</w:t>
+                      </w:r>
+                      <w:r>
+                        <w:rPr>
+                          <w:rFonts w:ascii="Candara" w:hAnsi="Candara"/>
+                          <w:b/>
+                          <w:sz w:val="24"/>
+                        </w:rPr>
+                        <w:t>SecondNumber</w:t>
+                      </w:r>
+                      <w:proofErr w:type="spellEnd"/>
+                      <w:r>
+                        <w:rPr>
+                          <w:rFonts w:ascii="Candara" w:hAnsi="Candara"/>
+                          <w:b/>
+                          <w:sz w:val="24"/>
+                        </w:rPr>
+                        <w:t xml:space="preserve"> </w:t>
+                      </w:r>
+                      <w:r>
+                        <w:rPr>
+                          <w:rFonts w:ascii="Candara" w:hAnsi="Candara"/>
+                          <w:b/>
+                          <w:sz w:val="24"/>
+                        </w:rPr>
+                        <w:sym w:font="Wingdings" w:char="F0DF"/>
+                      </w:r>
+                      <w:r>
+                        <w:rPr>
+                          <w:rFonts w:ascii="Candara" w:hAnsi="Candara"/>
+                          <w:b/>
+                          <w:sz w:val="24"/>
+                        </w:rPr>
+                        <w:t xml:space="preserve"> 0</w:t>
                       </w:r>
                     </w:p>
                   </w:txbxContent>
                 </v:textbox>
                 <w10:wrap anchorx="margin"/>
-              </v:shape>
+              </v:rect>
             </w:pict>
           </mc:Fallback>
         </mc:AlternateContent>
       </w:r>
+    </w:p>
+    <w:p>
+      <w:pPr>
+        <w:ind w:left="708"/>
+        <w:jc w:val="center"/>
+        <w:rPr>
+          <w:rFonts w:ascii="Candara" w:hAnsi="Candara"/>
+          <w:sz w:val="28"/>
+          <w:szCs w:val="28"/>
+        </w:rPr>
+      </w:pPr>
+    </w:p>
+    <w:p>
+      <w:pPr>
+        <w:ind w:left="708"/>
+        <w:jc w:val="center"/>
+        <w:rPr>
+          <w:rFonts w:ascii="Candara" w:hAnsi="Candara"/>
+          <w:sz w:val="28"/>
+          <w:szCs w:val="28"/>
+        </w:rPr>
+      </w:pPr>
       <w:r>
         <w:rPr>
           <w:rFonts w:ascii="Candara" w:hAnsi="Candara"/>
@@ -2775,13 +2752,13 @@
         <mc:AlternateContent>
           <mc:Choice Requires="wps">
             <w:drawing>
-              <wp:anchor distT="0" distB="0" distL="114300" distR="114300" simplePos="0" relativeHeight="251666432" behindDoc="0" locked="0" layoutInCell="1" allowOverlap="1" wp14:anchorId="5F2228AF" wp14:editId="3C7FACCC">
+              <wp:anchor distT="0" distB="0" distL="114300" distR="114300" simplePos="0" relativeHeight="251666432" behindDoc="0" locked="0" layoutInCell="1" allowOverlap="1" wp14:anchorId="21C90E92" wp14:editId="3940BAED">
                 <wp:simplePos x="0" y="0"/>
                 <wp:positionH relativeFrom="margin">
-                  <wp:posOffset>405765</wp:posOffset>
+                  <wp:align>center</wp:align>
                 </wp:positionH>
                 <wp:positionV relativeFrom="paragraph">
-                  <wp:posOffset>190500</wp:posOffset>
+                  <wp:posOffset>229870</wp:posOffset>
                 </wp:positionV>
                 <wp:extent cx="7620" cy="236220"/>
                 <wp:effectExtent l="76200" t="0" r="68580" b="49530"/>
@@ -2827,7 +2804,7 @@
           </mc:Choice>
           <mc:Fallback>
             <w:pict>
-              <v:shape w14:anchorId="703E0DB0" id="Straight Arrow Connector 7" o:spid="_x0000_s1026" type="#_x0000_t32" style="position:absolute;margin-left:31.95pt;margin-top:15pt;width:.6pt;height:18.6pt;z-index:251666432;visibility:visible;mso-wrap-style:square;mso-wrap-distance-left:9pt;mso-wrap-distance-top:0;mso-wrap-distance-right:9pt;mso-wrap-distance-bottom:0;mso-position-horizontal:absolute;mso-position-horizontal-relative:margin;mso-position-vertical:absolute;mso-position-vertical-relative:text" o:gfxdata="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" strokecolor="#4472c4 [3208]" strokeweight="1.5pt">
+              <v:shape w14:anchorId="2E9AFE9F" id="Straight Arrow Connector 7" o:spid="_x0000_s1026" type="#_x0000_t32" style="position:absolute;margin-left:0;margin-top:18.1pt;width:.6pt;height:18.6pt;z-index:251666432;visibility:visible;mso-wrap-style:square;mso-wrap-distance-left:9pt;mso-wrap-distance-top:0;mso-wrap-distance-right:9pt;mso-wrap-distance-bottom:0;mso-position-horizontal:center;mso-position-horizontal-relative:margin;mso-position-vertical:absolute;mso-position-vertical-relative:text" o:gfxdata="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" strokecolor="#4472c4 [3208]" strokeweight="1.5pt">
                 <v:stroke endarrow="block" joinstyle="miter"/>
                 <w10:wrap anchorx="margin"/>
               </v:shape>
@@ -2846,28 +2823,6 @@
           <w:szCs w:val="28"/>
         </w:rPr>
       </w:pPr>
-    </w:p>
-    <w:p>
-      <w:pPr>
-        <w:ind w:left="708"/>
-        <w:jc w:val="center"/>
-        <w:rPr>
-          <w:rFonts w:ascii="Candara" w:hAnsi="Candara"/>
-          <w:sz w:val="28"/>
-          <w:szCs w:val="28"/>
-        </w:rPr>
-      </w:pPr>
-    </w:p>
-    <w:p>
-      <w:pPr>
-        <w:ind w:left="708"/>
-        <w:jc w:val="center"/>
-        <w:rPr>
-          <w:rFonts w:ascii="Candara" w:hAnsi="Candara"/>
-          <w:sz w:val="28"/>
-          <w:szCs w:val="28"/>
-        </w:rPr>
-      </w:pPr>
       <w:r>
         <w:rPr>
           <w:rFonts w:ascii="Candara" w:hAnsi="Candara"/>
@@ -2879,13 +2834,219 @@
         <mc:AlternateContent>
           <mc:Choice Requires="wps">
             <w:drawing>
-              <wp:anchor distT="0" distB="0" distL="114300" distR="114300" simplePos="0" relativeHeight="251670528" behindDoc="0" locked="0" layoutInCell="1" allowOverlap="1" wp14:anchorId="13FDF72C" wp14:editId="110005F0">
+              <wp:anchor distT="0" distB="0" distL="114300" distR="114300" simplePos="0" relativeHeight="251668480" behindDoc="0" locked="0" layoutInCell="1" allowOverlap="1" wp14:anchorId="1DED6BA6" wp14:editId="38477853">
                 <wp:simplePos x="0" y="0"/>
                 <wp:positionH relativeFrom="margin">
-                  <wp:posOffset>-501015</wp:posOffset>
+                  <wp:posOffset>1716405</wp:posOffset>
                 </wp:positionH>
                 <wp:positionV relativeFrom="paragraph">
-                  <wp:posOffset>260350</wp:posOffset>
+                  <wp:posOffset>132715</wp:posOffset>
+                </wp:positionV>
+                <wp:extent cx="2232660" cy="624840"/>
+                <wp:effectExtent l="57150" t="38100" r="53340" b="80010"/>
+                <wp:wrapNone/>
+                <wp:docPr id="8" name="Parallelogram 8"/>
+                <wp:cNvGraphicFramePr/>
+                <a:graphic xmlns:a="http://schemas.openxmlformats.org/drawingml/2006/main">
+                  <a:graphicData uri="http://schemas.microsoft.com/office/word/2010/wordprocessingShape">
+                    <wps:wsp>
+                      <wps:cNvSpPr/>
+                      <wps:spPr>
+                        <a:xfrm>
+                          <a:off x="0" y="0"/>
+                          <a:ext cx="2232660" cy="624840"/>
+                        </a:xfrm>
+                        <a:prstGeom prst="parallelogram">
+                          <a:avLst/>
+                        </a:prstGeom>
+                      </wps:spPr>
+                      <wps:style>
+                        <a:lnRef idx="0">
+                          <a:schemeClr val="accent5"/>
+                        </a:lnRef>
+                        <a:fillRef idx="3">
+                          <a:schemeClr val="accent5"/>
+                        </a:fillRef>
+                        <a:effectRef idx="3">
+                          <a:schemeClr val="accent5"/>
+                        </a:effectRef>
+                        <a:fontRef idx="minor">
+                          <a:schemeClr val="lt1"/>
+                        </a:fontRef>
+                      </wps:style>
+                      <wps:txbx>
+                        <w:txbxContent>
+                          <w:p>
+                            <w:pPr>
+                              <w:spacing w:after="0"/>
+                              <w:jc w:val="center"/>
+                              <w:rPr>
+                                <w:rFonts w:ascii="Candara" w:hAnsi="Candara"/>
+                                <w:b/>
+                              </w:rPr>
+                            </w:pPr>
+                            <w:r>
+                              <w:rPr>
+                                <w:rFonts w:ascii="Candara" w:hAnsi="Candara"/>
+                                <w:b/>
+                              </w:rPr>
+                              <w:t>Im</w:t>
+                            </w:r>
+                            <w:r>
+                              <w:rPr>
+                                <w:rFonts w:ascii="Candara" w:hAnsi="Candara"/>
+                                <w:b/>
+                              </w:rPr>
+                              <w:t>primir “</w:t>
+                            </w:r>
+                            <w:r>
+                              <w:rPr>
+                                <w:rFonts w:ascii="Candara" w:hAnsi="Candara"/>
+                                <w:b/>
+                              </w:rPr>
+                              <w:t>Escribe el valor del primer número</w:t>
+                            </w:r>
+                            <w:proofErr w:type="gramStart"/>
+                            <w:r>
+                              <w:rPr>
+                                <w:rFonts w:ascii="Candara" w:hAnsi="Candara"/>
+                                <w:b/>
+                              </w:rPr>
+                              <w:t xml:space="preserve">: </w:t>
+                            </w:r>
+                            <w:r>
+                              <w:rPr>
+                                <w:rFonts w:ascii="Candara" w:hAnsi="Candara"/>
+                                <w:b/>
+                              </w:rPr>
+                              <w:t>”</w:t>
+                            </w:r>
+                            <w:proofErr w:type="gramEnd"/>
+                          </w:p>
+                        </w:txbxContent>
+                      </wps:txbx>
+                      <wps:bodyPr rot="0" spcFirstLastPara="0" vertOverflow="overflow" horzOverflow="overflow" vert="horz" wrap="square" lIns="91440" tIns="45720" rIns="91440" bIns="45720" numCol="1" spcCol="0" rtlCol="0" fromWordArt="0" anchor="ctr" anchorCtr="0" forceAA="0" compatLnSpc="1">
+                        <a:prstTxWarp prst="textNoShape">
+                          <a:avLst/>
+                        </a:prstTxWarp>
+                        <a:noAutofit/>
+                      </wps:bodyPr>
+                    </wps:wsp>
+                  </a:graphicData>
+                </a:graphic>
+                <wp14:sizeRelH relativeFrom="margin">
+                  <wp14:pctWidth>0</wp14:pctWidth>
+                </wp14:sizeRelH>
+                <wp14:sizeRelV relativeFrom="margin">
+                  <wp14:pctHeight>0</wp14:pctHeight>
+                </wp14:sizeRelV>
+              </wp:anchor>
+            </w:drawing>
+          </mc:Choice>
+          <mc:Fallback>
+            <w:pict>
+              <v:shape w14:anchorId="1DED6BA6" id="Parallelogram 8" o:spid="_x0000_s1029" type="#_x0000_t7" style="position:absolute;left:0;text-align:left;margin-left:135.15pt;margin-top:10.45pt;width:175.8pt;height:49.2pt;z-index:251668480;visibility:visible;mso-wrap-style:square;mso-width-percent:0;mso-height-percent:0;mso-wrap-distance-left:9pt;mso-wrap-distance-top:0;mso-wrap-distance-right:9pt;mso-wrap-distance-bottom:0;mso-position-horizontal:absolute;mso-position-horizontal-relative:margin;mso-position-vertical:absolute;mso-position-vertical-relative:text;mso-width-percent:0;mso-height-percent:0;mso-width-relative:margin;mso-height-relative:margin;v-text-anchor:middle" o:gfxdata="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" adj="1511" fillcolor="#4f7ac7 [3032]" stroked="f">
+                <v:fill color2="#416fc3 [3176]" rotate="t" colors="0 #6083cb;.5 #3e70ca;1 #2e61ba" focus="100%" type="gradient">
+                  <o:fill v:ext="view" type="gradientUnscaled"/>
+                </v:fill>
+                <v:shadow on="t" color="black" opacity="41287f" offset="0,1.5pt"/>
+                <v:textbox>
+                  <w:txbxContent>
+                    <w:p>
+                      <w:pPr>
+                        <w:spacing w:after="0"/>
+                        <w:jc w:val="center"/>
+                        <w:rPr>
+                          <w:rFonts w:ascii="Candara" w:hAnsi="Candara"/>
+                          <w:b/>
+                        </w:rPr>
+                      </w:pPr>
+                      <w:r>
+                        <w:rPr>
+                          <w:rFonts w:ascii="Candara" w:hAnsi="Candara"/>
+                          <w:b/>
+                        </w:rPr>
+                        <w:t>Im</w:t>
+                      </w:r>
+                      <w:r>
+                        <w:rPr>
+                          <w:rFonts w:ascii="Candara" w:hAnsi="Candara"/>
+                          <w:b/>
+                        </w:rPr>
+                        <w:t>primir “</w:t>
+                      </w:r>
+                      <w:r>
+                        <w:rPr>
+                          <w:rFonts w:ascii="Candara" w:hAnsi="Candara"/>
+                          <w:b/>
+                        </w:rPr>
+                        <w:t>Escribe el valor del primer número</w:t>
+                      </w:r>
+                      <w:proofErr w:type="gramStart"/>
+                      <w:r>
+                        <w:rPr>
+                          <w:rFonts w:ascii="Candara" w:hAnsi="Candara"/>
+                          <w:b/>
+                        </w:rPr>
+                        <w:t xml:space="preserve">: </w:t>
+                      </w:r>
+                      <w:r>
+                        <w:rPr>
+                          <w:rFonts w:ascii="Candara" w:hAnsi="Candara"/>
+                          <w:b/>
+                        </w:rPr>
+                        <w:t>”</w:t>
+                      </w:r>
+                      <w:proofErr w:type="gramEnd"/>
+                    </w:p>
+                  </w:txbxContent>
+                </v:textbox>
+                <w10:wrap anchorx="margin"/>
+              </v:shape>
+            </w:pict>
+          </mc:Fallback>
+        </mc:AlternateContent>
+      </w:r>
+    </w:p>
+    <w:p>
+      <w:pPr>
+        <w:ind w:left="708"/>
+        <w:jc w:val="center"/>
+        <w:rPr>
+          <w:rFonts w:ascii="Candara" w:hAnsi="Candara"/>
+          <w:sz w:val="28"/>
+          <w:szCs w:val="28"/>
+        </w:rPr>
+      </w:pPr>
+    </w:p>
+    <w:p>
+      <w:pPr>
+        <w:ind w:left="708"/>
+        <w:jc w:val="center"/>
+        <w:rPr>
+          <w:rFonts w:ascii="Candara" w:hAnsi="Candara"/>
+          <w:sz w:val="28"/>
+          <w:szCs w:val="28"/>
+        </w:rPr>
+      </w:pPr>
+      <w:r>
+        <w:rPr>
+          <w:rFonts w:ascii="Candara" w:hAnsi="Candara"/>
+          <w:noProof/>
+          <w:sz w:val="28"/>
+          <w:szCs w:val="28"/>
+          <w:lang w:eastAsia="es-MX"/>
+        </w:rPr>
+        <mc:AlternateContent>
+          <mc:Choice Requires="wps">
+            <w:drawing>
+              <wp:anchor distT="0" distB="0" distL="114300" distR="114300" simplePos="0" relativeHeight="251670528" behindDoc="0" locked="0" layoutInCell="1" allowOverlap="1" wp14:anchorId="6DDDC989" wp14:editId="70897451">
+                <wp:simplePos x="0" y="0"/>
+                <wp:positionH relativeFrom="margin">
+                  <wp:align>center</wp:align>
+                </wp:positionH>
+                <wp:positionV relativeFrom="paragraph">
+                  <wp:posOffset>314960</wp:posOffset>
                 </wp:positionV>
                 <wp:extent cx="1828800" cy="487680"/>
                 <wp:effectExtent l="57150" t="38100" r="57150" b="83820"/>
@@ -2976,7 +3137,7 @@
           </mc:Choice>
           <mc:Fallback>
             <w:pict>
-              <v:shape w14:anchorId="13FDF72C" id="Parallelogram 11" o:spid="_x0000_s1030" type="#_x0000_t7" style="position:absolute;left:0;text-align:left;margin-left:-39.45pt;margin-top:20.5pt;width:2in;height:38.4pt;z-index:251670528;visibility:visible;mso-wrap-style:square;mso-width-percent:0;mso-height-percent:0;mso-wrap-distance-left:9pt;mso-wrap-distance-top:0;mso-wrap-distance-right:9pt;mso-wrap-distance-bottom:0;mso-position-horizontal:absolute;mso-position-horizontal-relative:margin;mso-position-vertical:absolute;mso-position-vertical-relative:text;mso-width-percent:0;mso-height-percent:0;mso-width-relative:margin;mso-height-relative:margin;v-text-anchor:middle" o:gfxdata="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" adj="1440" fillcolor="#4f7ac7 [3032]" stroked="f">
+              <v:shape w14:anchorId="6DDDC989" id="Parallelogram 11" o:spid="_x0000_s1030" type="#_x0000_t7" style="position:absolute;left:0;text-align:left;margin-left:0;margin-top:24.8pt;width:2in;height:38.4pt;z-index:251670528;visibility:visible;mso-wrap-style:square;mso-width-percent:0;mso-height-percent:0;mso-wrap-distance-left:9pt;mso-wrap-distance-top:0;mso-wrap-distance-right:9pt;mso-wrap-distance-bottom:0;mso-position-horizontal:center;mso-position-horizontal-relative:margin;mso-position-vertical:absolute;mso-position-vertical-relative:text;mso-width-percent:0;mso-height-percent:0;mso-width-relative:margin;mso-height-relative:margin;v-text-anchor:middle" o:gfxdata="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" adj="1440" fillcolor="#4f7ac7 [3032]" stroked="f">
                 <v:fill color2="#416fc3 [3176]" rotate="t" colors="0 #6083cb;.5 #3e70ca;1 #2e61ba" focus="100%" type="gradient">
                   <o:fill v:ext="view" type="gradientUnscaled"/>
                 </v:fill>
@@ -3035,13 +3196,13 @@
         <mc:AlternateContent>
           <mc:Choice Requires="wps">
             <w:drawing>
-              <wp:anchor distT="0" distB="0" distL="114300" distR="114300" simplePos="0" relativeHeight="251672576" behindDoc="0" locked="0" layoutInCell="1" allowOverlap="1" wp14:anchorId="48F08F72" wp14:editId="4FBBD849">
+              <wp:anchor distT="0" distB="0" distL="114300" distR="114300" simplePos="0" relativeHeight="251672576" behindDoc="0" locked="0" layoutInCell="1" allowOverlap="1" wp14:anchorId="644048D3" wp14:editId="1136BB2B">
                 <wp:simplePos x="0" y="0"/>
                 <wp:positionH relativeFrom="margin">
-                  <wp:posOffset>413385</wp:posOffset>
+                  <wp:align>center</wp:align>
                 </wp:positionH>
                 <wp:positionV relativeFrom="paragraph">
-                  <wp:posOffset>13970</wp:posOffset>
+                  <wp:posOffset>76200</wp:posOffset>
                 </wp:positionV>
                 <wp:extent cx="7620" cy="236220"/>
                 <wp:effectExtent l="76200" t="0" r="68580" b="49530"/>
@@ -3087,7 +3248,7 @@
           </mc:Choice>
           <mc:Fallback>
             <w:pict>
-              <v:shape w14:anchorId="35789586" id="Straight Arrow Connector 12" o:spid="_x0000_s1026" type="#_x0000_t32" style="position:absolute;margin-left:32.55pt;margin-top:1.1pt;width:.6pt;height:18.6pt;z-index:251672576;visibility:visible;mso-wrap-style:square;mso-wrap-distance-left:9pt;mso-wrap-distance-top:0;mso-wrap-distance-right:9pt;mso-wrap-distance-bottom:0;mso-position-horizontal:absolute;mso-position-horizontal-relative:margin;mso-position-vertical:absolute;mso-position-vertical-relative:text" o:gfxdata="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" strokecolor="#4472c4 [3208]" strokeweight="1.5pt">
+              <v:shape w14:anchorId="36AF3490" id="Straight Arrow Connector 12" o:spid="_x0000_s1026" type="#_x0000_t32" style="position:absolute;margin-left:0;margin-top:6pt;width:.6pt;height:18.6pt;z-index:251672576;visibility:visible;mso-wrap-style:square;mso-wrap-distance-left:9pt;mso-wrap-distance-top:0;mso-wrap-distance-right:9pt;mso-wrap-distance-bottom:0;mso-position-horizontal:center;mso-position-horizontal-relative:margin;mso-position-vertical:absolute;mso-position-vertical-relative:text" o:gfxdata="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" strokecolor="#4472c4 [3208]" strokeweight="1.5pt">
                 <v:stroke endarrow="block" joinstyle="miter"/>
                 <w10:wrap anchorx="margin"/>
               </v:shape>
@@ -3106,6 +3267,17 @@
           <w:szCs w:val="28"/>
         </w:rPr>
       </w:pPr>
+    </w:p>
+    <w:p>
+      <w:pPr>
+        <w:ind w:left="708"/>
+        <w:jc w:val="center"/>
+        <w:rPr>
+          <w:rFonts w:ascii="Candara" w:hAnsi="Candara"/>
+          <w:sz w:val="28"/>
+          <w:szCs w:val="28"/>
+        </w:rPr>
+      </w:pPr>
       <w:r>
         <w:rPr>
           <w:rFonts w:ascii="Candara" w:hAnsi="Candara"/>
@@ -3114,17 +3286,16 @@
           <w:szCs w:val="28"/>
           <w:lang w:eastAsia="es-MX"/>
         </w:rPr>
-        <w:lastRenderedPageBreak/>
         <mc:AlternateContent>
           <mc:Choice Requires="wps">
             <w:drawing>
-              <wp:anchor distT="0" distB="0" distL="114300" distR="114300" simplePos="0" relativeHeight="251675648" behindDoc="0" locked="0" layoutInCell="1" allowOverlap="1" wp14:anchorId="37BB600F" wp14:editId="2A60F04C">
+              <wp:anchor distT="0" distB="0" distL="114300" distR="114300" simplePos="0" relativeHeight="251675648" behindDoc="0" locked="0" layoutInCell="1" allowOverlap="1" wp14:anchorId="1AEA863D" wp14:editId="322C9BD1">
                 <wp:simplePos x="0" y="0"/>
                 <wp:positionH relativeFrom="margin">
-                  <wp:posOffset>222885</wp:posOffset>
+                  <wp:align>center</wp:align>
                 </wp:positionH>
                 <wp:positionV relativeFrom="paragraph">
-                  <wp:posOffset>615315</wp:posOffset>
+                  <wp:posOffset>377825</wp:posOffset>
                 </wp:positionV>
                 <wp:extent cx="381000" cy="342900"/>
                 <wp:effectExtent l="57150" t="38100" r="57150" b="76200"/>
@@ -3196,11 +3367,11 @@
           </mc:Choice>
           <mc:Fallback>
             <w:pict>
-              <v:shapetype w14:anchorId="37BB600F" id="_x0000_t177" coordsize="21600,21600" o:spt="177" path="m,l21600,r,17255l10800,21600,,17255xe">
+              <v:shapetype w14:anchorId="1AEA863D" id="_x0000_t177" coordsize="21600,21600" o:spt="177" path="m,l21600,r,17255l10800,21600,,17255xe">
                 <v:stroke joinstyle="miter"/>
                 <v:path gradientshapeok="t" o:connecttype="rect" textboxrect="0,0,21600,17255"/>
               </v:shapetype>
-              <v:shape id="Flowchart: Off-page Connector 14" o:spid="_x0000_s1031" type="#_x0000_t177" style="position:absolute;left:0;text-align:left;margin-left:17.55pt;margin-top:48.45pt;width:30pt;height:27pt;z-index:251675648;visibility:visible;mso-wrap-style:square;mso-wrap-distance-left:9pt;mso-wrap-distance-top:0;mso-wrap-distance-right:9pt;mso-wrap-distance-bottom:0;mso-position-horizontal:absolute;mso-position-horizontal-relative:margin;mso-position-vertical:absolute;mso-position-vertical-relative:text;v-text-anchor:middle" o:gfxdata="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" fillcolor="#4f7ac7 [3032]" stroked="f">
+              <v:shape id="Flowchart: Off-page Connector 14" o:spid="_x0000_s1031" type="#_x0000_t177" style="position:absolute;left:0;text-align:left;margin-left:0;margin-top:29.75pt;width:30pt;height:27pt;z-index:251675648;visibility:visible;mso-wrap-style:square;mso-wrap-distance-left:9pt;mso-wrap-distance-top:0;mso-wrap-distance-right:9pt;mso-wrap-distance-bottom:0;mso-position-horizontal:center;mso-position-horizontal-relative:margin;mso-position-vertical:absolute;mso-position-vertical-relative:text;v-text-anchor:middle" o:gfxdata="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" fillcolor="#4f7ac7 [3032]" stroked="f">
                 <v:fill color2="#416fc3 [3176]" rotate="t" colors="0 #6083cb;.5 #3e70ca;1 #2e61ba" focus="100%" type="gradient">
                   <o:fill v:ext="view" type="gradientUnscaled"/>
                 </v:fill>
@@ -3246,13 +3417,13 @@
         <mc:AlternateContent>
           <mc:Choice Requires="wps">
             <w:drawing>
-              <wp:anchor distT="0" distB="0" distL="114300" distR="114300" simplePos="0" relativeHeight="251674624" behindDoc="0" locked="0" layoutInCell="1" allowOverlap="1" wp14:anchorId="63EF6D12" wp14:editId="73384718">
+              <wp:anchor distT="0" distB="0" distL="114300" distR="114300" simplePos="0" relativeHeight="251674624" behindDoc="0" locked="0" layoutInCell="1" allowOverlap="1" wp14:anchorId="28BA2E51" wp14:editId="098FAF99">
                 <wp:simplePos x="0" y="0"/>
                 <wp:positionH relativeFrom="margin">
-                  <wp:posOffset>421005</wp:posOffset>
+                  <wp:align>center</wp:align>
                 </wp:positionH>
                 <wp:positionV relativeFrom="paragraph">
-                  <wp:posOffset>371475</wp:posOffset>
+                  <wp:posOffset>135255</wp:posOffset>
                 </wp:positionV>
                 <wp:extent cx="7620" cy="236220"/>
                 <wp:effectExtent l="76200" t="0" r="68580" b="49530"/>
@@ -3298,7 +3469,7 @@
           </mc:Choice>
           <mc:Fallback>
             <w:pict>
-              <v:shape w14:anchorId="5D26CFA7" id="Straight Arrow Connector 13" o:spid="_x0000_s1026" type="#_x0000_t32" style="position:absolute;margin-left:33.15pt;margin-top:29.25pt;width:.6pt;height:18.6pt;z-index:251674624;visibility:visible;mso-wrap-style:square;mso-wrap-distance-left:9pt;mso-wrap-distance-top:0;mso-wrap-distance-right:9pt;mso-wrap-distance-bottom:0;mso-position-horizontal:absolute;mso-position-horizontal-relative:margin;mso-position-vertical:absolute;mso-position-vertical-relative:text" o:gfxdata="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" strokecolor="#4472c4 [3208]" strokeweight="1.5pt">
+              <v:shape w14:anchorId="05CED451" id="Straight Arrow Connector 13" o:spid="_x0000_s1026" type="#_x0000_t32" style="position:absolute;margin-left:0;margin-top:10.65pt;width:.6pt;height:18.6pt;z-index:251674624;visibility:visible;mso-wrap-style:square;mso-wrap-distance-left:9pt;mso-wrap-distance-top:0;mso-wrap-distance-right:9pt;mso-wrap-distance-bottom:0;mso-position-horizontal:center;mso-position-horizontal-relative:margin;mso-position-vertical:absolute;mso-position-vertical-relative:text" o:gfxdata="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" strokecolor="#4472c4 [3208]" strokeweight="1.5pt">
                 <v:stroke endarrow="block" joinstyle="miter"/>
                 <w10:wrap anchorx="margin"/>
               </v:shape>
@@ -3317,6 +3488,17 @@
           <w:szCs w:val="28"/>
         </w:rPr>
       </w:pPr>
+    </w:p>
+    <w:p>
+      <w:pPr>
+        <w:ind w:left="708"/>
+        <w:jc w:val="center"/>
+        <w:rPr>
+          <w:rFonts w:ascii="Candara" w:hAnsi="Candara"/>
+          <w:sz w:val="28"/>
+          <w:szCs w:val="28"/>
+        </w:rPr>
+      </w:pPr>
       <w:r>
         <w:rPr>
           <w:rFonts w:ascii="Candara" w:hAnsi="Candara"/>
@@ -3331,13 +3513,13 @@
               <wp:anchor distT="0" distB="0" distL="114300" distR="114300" simplePos="0" relativeHeight="251681792" behindDoc="0" locked="0" layoutInCell="1" allowOverlap="1" wp14:anchorId="5FBF4EF2" wp14:editId="4944892F">
                 <wp:simplePos x="0" y="0"/>
                 <wp:positionH relativeFrom="margin">
-                  <wp:posOffset>-693420</wp:posOffset>
+                  <wp:posOffset>-691515</wp:posOffset>
                 </wp:positionH>
                 <wp:positionV relativeFrom="paragraph">
-                  <wp:posOffset>23495</wp:posOffset>
+                  <wp:posOffset>22225</wp:posOffset>
                 </wp:positionV>
-                <wp:extent cx="2186940" cy="624840"/>
-                <wp:effectExtent l="57150" t="38100" r="60960" b="80010"/>
+                <wp:extent cx="2232660" cy="624840"/>
+                <wp:effectExtent l="57150" t="38100" r="53340" b="80010"/>
                 <wp:wrapNone/>
                 <wp:docPr id="17" name="Parallelogram 17"/>
                 <wp:cNvGraphicFramePr/>
@@ -3348,7 +3530,7 @@
                       <wps:spPr>
                         <a:xfrm>
                           <a:off x="0" y="0"/>
-                          <a:ext cx="2186940" cy="624840"/>
+                          <a:ext cx="2232660" cy="624840"/>
                         </a:xfrm>
                         <a:prstGeom prst="parallelogram">
                           <a:avLst/>
@@ -3384,8 +3566,31 @@
                                 <w:rFonts w:ascii="Candara" w:hAnsi="Candara"/>
                                 <w:b/>
                               </w:rPr>
-                              <w:t>Imprimir “Dame el valor del segundo número.”</w:t>
+                              <w:t>Imprimir “</w:t>
                             </w:r>
+                            <w:r>
+                              <w:rPr>
+                                <w:rFonts w:ascii="Candara" w:hAnsi="Candara"/>
+                                <w:b/>
+                              </w:rPr>
+                              <w:t>Escribe el valor del segundo número</w:t>
+                            </w:r>
+                            <w:proofErr w:type="gramStart"/>
+                            <w:r>
+                              <w:rPr>
+                                <w:rFonts w:ascii="Candara" w:hAnsi="Candara"/>
+                                <w:b/>
+                              </w:rPr>
+                              <w:t xml:space="preserve">: </w:t>
+                            </w:r>
+                            <w:r>
+                              <w:rPr>
+                                <w:rFonts w:ascii="Candara" w:hAnsi="Candara"/>
+                                <w:b/>
+                              </w:rPr>
+                              <w:t>”</w:t>
+                            </w:r>
+                            <w:proofErr w:type="gramEnd"/>
                           </w:p>
                         </w:txbxContent>
                       </wps:txbx>
@@ -3409,7 +3614,7 @@
           </mc:Choice>
           <mc:Fallback>
             <w:pict>
-              <v:shape w14:anchorId="5FBF4EF2" id="Parallelogram 17" o:spid="_x0000_s1032" type="#_x0000_t7" style="position:absolute;left:0;text-align:left;margin-left:-54.6pt;margin-top:1.85pt;width:172.2pt;height:49.2pt;z-index:251681792;visibility:visible;mso-wrap-style:square;mso-width-percent:0;mso-height-percent:0;mso-wrap-distance-left:9pt;mso-wrap-distance-top:0;mso-wrap-distance-right:9pt;mso-wrap-distance-bottom:0;mso-position-horizontal:absolute;mso-position-horizontal-relative:margin;mso-position-vertical:absolute;mso-position-vertical-relative:text;mso-width-percent:0;mso-height-percent:0;mso-width-relative:margin;mso-height-relative:margin;v-text-anchor:middle" o:gfxdata="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" adj="1543" fillcolor="#4f7ac7 [3032]" stroked="f">
+              <v:shape w14:anchorId="5FBF4EF2" id="Parallelogram 17" o:spid="_x0000_s1032" type="#_x0000_t7" style="position:absolute;left:0;text-align:left;margin-left:-54.45pt;margin-top:1.75pt;width:175.8pt;height:49.2pt;z-index:251681792;visibility:visible;mso-wrap-style:square;mso-width-percent:0;mso-height-percent:0;mso-wrap-distance-left:9pt;mso-wrap-distance-top:0;mso-wrap-distance-right:9pt;mso-wrap-distance-bottom:0;mso-position-horizontal:absolute;mso-position-horizontal-relative:margin;mso-position-vertical:absolute;mso-position-vertical-relative:text;mso-width-percent:0;mso-height-percent:0;mso-width-relative:margin;mso-height-relative:margin;v-text-anchor:middle" o:gfxdata="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" adj="1511" fillcolor="#4f7ac7 [3032]" stroked="f">
                 <v:fill color2="#416fc3 [3176]" rotate="t" colors="0 #6083cb;.5 #3e70ca;1 #2e61ba" focus="100%" type="gradient">
                   <o:fill v:ext="view" type="gradientUnscaled"/>
                 </v:fill>
@@ -3430,8 +3635,31 @@
                           <w:rFonts w:ascii="Candara" w:hAnsi="Candara"/>
                           <w:b/>
                         </w:rPr>
-                        <w:t>Imprimir “Dame el valor del segundo número.”</w:t>
+                        <w:t>Imprimir “</w:t>
                       </w:r>
+                      <w:r>
+                        <w:rPr>
+                          <w:rFonts w:ascii="Candara" w:hAnsi="Candara"/>
+                          <w:b/>
+                        </w:rPr>
+                        <w:t>Escribe el valor del segundo número</w:t>
+                      </w:r>
+                      <w:proofErr w:type="gramStart"/>
+                      <w:r>
+                        <w:rPr>
+                          <w:rFonts w:ascii="Candara" w:hAnsi="Candara"/>
+                          <w:b/>
+                        </w:rPr>
+                        <w:t xml:space="preserve">: </w:t>
+                      </w:r>
+                      <w:r>
+                        <w:rPr>
+                          <w:rFonts w:ascii="Candara" w:hAnsi="Candara"/>
+                          <w:b/>
+                        </w:rPr>
+                        <w:t>”</w:t>
+                      </w:r>
+                      <w:proofErr w:type="gramEnd"/>
                     </w:p>
                   </w:txbxContent>
                 </v:textbox>
@@ -4281,6 +4509,7 @@
                               <w:jc w:val="center"/>
                               <w:rPr>
                                 <w:rFonts w:ascii="Candara" w:hAnsi="Candara"/>
+                                <w:b/>
                                 <w:sz w:val="28"/>
                                 <w:szCs w:val="28"/>
                               </w:rPr>
@@ -4288,6 +4517,7 @@
                             <w:r>
                               <w:rPr>
                                 <w:rFonts w:ascii="Candara" w:hAnsi="Candara"/>
+                                <w:b/>
                                 <w:sz w:val="28"/>
                                 <w:szCs w:val="28"/>
                               </w:rPr>
@@ -4322,6 +4552,7 @@
                         <w:jc w:val="center"/>
                         <w:rPr>
                           <w:rFonts w:ascii="Candara" w:hAnsi="Candara"/>
+                          <w:b/>
                           <w:sz w:val="28"/>
                           <w:szCs w:val="28"/>
                         </w:rPr>
@@ -4329,6 +4560,7 @@
                       <w:r>
                         <w:rPr>
                           <w:rFonts w:ascii="Candara" w:hAnsi="Candara"/>
+                          <w:b/>
                           <w:sz w:val="28"/>
                           <w:szCs w:val="28"/>
                         </w:rPr>
@@ -4732,6 +4964,7 @@
                               <w:jc w:val="center"/>
                               <w:rPr>
                                 <w:rFonts w:ascii="Candara" w:hAnsi="Candara"/>
+                                <w:b/>
                                 <w:sz w:val="28"/>
                                 <w:szCs w:val="28"/>
                               </w:rPr>
@@ -4739,6 +4972,7 @@
                             <w:r>
                               <w:rPr>
                                 <w:rFonts w:ascii="Candara" w:hAnsi="Candara"/>
+                                <w:b/>
                                 <w:sz w:val="28"/>
                                 <w:szCs w:val="28"/>
                               </w:rPr>
@@ -4769,6 +5003,7 @@
                         <w:jc w:val="center"/>
                         <w:rPr>
                           <w:rFonts w:ascii="Candara" w:hAnsi="Candara"/>
+                          <w:b/>
                           <w:sz w:val="28"/>
                           <w:szCs w:val="28"/>
                         </w:rPr>
@@ -4776,6 +5011,7 @@
                       <w:r>
                         <w:rPr>
                           <w:rFonts w:ascii="Candara" w:hAnsi="Candara"/>
+                          <w:b/>
                           <w:sz w:val="28"/>
                           <w:szCs w:val="28"/>
                         </w:rPr>
@@ -5022,6 +5258,7 @@
                               <w:jc w:val="center"/>
                               <w:rPr>
                                 <w:rFonts w:ascii="Candara" w:hAnsi="Candara"/>
+                                <w:b/>
                                 <w:sz w:val="28"/>
                                 <w:szCs w:val="28"/>
                               </w:rPr>
@@ -5029,6 +5266,7 @@
                             <w:r>
                               <w:rPr>
                                 <w:rFonts w:ascii="Candara" w:hAnsi="Candara"/>
+                                <w:b/>
                                 <w:sz w:val="28"/>
                                 <w:szCs w:val="28"/>
                               </w:rPr>
@@ -5059,6 +5297,7 @@
                         <w:jc w:val="center"/>
                         <w:rPr>
                           <w:rFonts w:ascii="Candara" w:hAnsi="Candara"/>
+                          <w:b/>
                           <w:sz w:val="28"/>
                           <w:szCs w:val="28"/>
                         </w:rPr>
@@ -5066,6 +5305,7 @@
                       <w:r>
                         <w:rPr>
                           <w:rFonts w:ascii="Candara" w:hAnsi="Candara"/>
+                          <w:b/>
                           <w:sz w:val="28"/>
                           <w:szCs w:val="28"/>
                         </w:rPr>
@@ -5239,6 +5479,7 @@
                               <w:jc w:val="center"/>
                               <w:rPr>
                                 <w:rFonts w:ascii="Candara" w:hAnsi="Candara"/>
+                                <w:b/>
                                 <w:sz w:val="28"/>
                                 <w:szCs w:val="28"/>
                               </w:rPr>
@@ -5246,6 +5487,7 @@
                             <w:r>
                               <w:rPr>
                                 <w:rFonts w:ascii="Candara" w:hAnsi="Candara"/>
+                                <w:b/>
                                 <w:sz w:val="28"/>
                                 <w:szCs w:val="28"/>
                               </w:rPr>
@@ -5276,6 +5518,7 @@
                         <w:jc w:val="center"/>
                         <w:rPr>
                           <w:rFonts w:ascii="Candara" w:hAnsi="Candara"/>
+                          <w:b/>
                           <w:sz w:val="28"/>
                           <w:szCs w:val="28"/>
                         </w:rPr>
@@ -5283,6 +5526,7 @@
                       <w:r>
                         <w:rPr>
                           <w:rFonts w:ascii="Candara" w:hAnsi="Candara"/>
+                          <w:b/>
                           <w:sz w:val="28"/>
                           <w:szCs w:val="28"/>
                         </w:rPr>
@@ -5427,7 +5671,25 @@
                                 <w:sz w:val="20"/>
                                 <w:szCs w:val="20"/>
                               </w:rPr>
-                              <w:t xml:space="preserve"> “, por lo tanto” </w:t>
+                              <w:t xml:space="preserve"> “, por lo tanto”</w:t>
+                            </w:r>
+                            <w:r>
+                              <w:rPr>
+                                <w:rFonts w:ascii="Candara" w:hAnsi="Candara"/>
+                                <w:b/>
+                                <w:sz w:val="20"/>
+                                <w:szCs w:val="20"/>
+                              </w:rPr>
+                              <w:t>,</w:t>
+                            </w:r>
+                            <w:r>
+                              <w:rPr>
+                                <w:rFonts w:ascii="Candara" w:hAnsi="Candara"/>
+                                <w:b/>
+                                <w:sz w:val="20"/>
+                                <w:szCs w:val="20"/>
+                              </w:rPr>
+                              <w:t xml:space="preserve"> </w:t>
                             </w:r>
                             <w:proofErr w:type="spellStart"/>
                             <w:r>
@@ -5473,7 +5735,25 @@
                                 <w:sz w:val="20"/>
                                 <w:szCs w:val="20"/>
                               </w:rPr>
-                              <w:t xml:space="preserve">menor que” </w:t>
+                              <w:t>menor que”</w:t>
+                            </w:r>
+                            <w:r>
+                              <w:rPr>
+                                <w:rFonts w:ascii="Candara" w:hAnsi="Candara"/>
+                                <w:b/>
+                                <w:sz w:val="20"/>
+                                <w:szCs w:val="20"/>
+                              </w:rPr>
+                              <w:t>,</w:t>
+                            </w:r>
+                            <w:r>
+                              <w:rPr>
+                                <w:rFonts w:ascii="Candara" w:hAnsi="Candara"/>
+                                <w:b/>
+                                <w:sz w:val="20"/>
+                                <w:szCs w:val="20"/>
+                              </w:rPr>
+                              <w:t xml:space="preserve"> </w:t>
                             </w:r>
                             <w:proofErr w:type="spellStart"/>
                             <w:r>
@@ -5581,7 +5861,25 @@
                           <w:sz w:val="20"/>
                           <w:szCs w:val="20"/>
                         </w:rPr>
-                        <w:t xml:space="preserve"> “, por lo tanto” </w:t>
+                        <w:t xml:space="preserve"> “, por lo tanto”</w:t>
+                      </w:r>
+                      <w:r>
+                        <w:rPr>
+                          <w:rFonts w:ascii="Candara" w:hAnsi="Candara"/>
+                          <w:b/>
+                          <w:sz w:val="20"/>
+                          <w:szCs w:val="20"/>
+                        </w:rPr>
+                        <w:t>,</w:t>
+                      </w:r>
+                      <w:r>
+                        <w:rPr>
+                          <w:rFonts w:ascii="Candara" w:hAnsi="Candara"/>
+                          <w:b/>
+                          <w:sz w:val="20"/>
+                          <w:szCs w:val="20"/>
+                        </w:rPr>
+                        <w:t xml:space="preserve"> </w:t>
                       </w:r>
                       <w:proofErr w:type="spellStart"/>
                       <w:r>
@@ -5627,7 +5925,25 @@
                           <w:sz w:val="20"/>
                           <w:szCs w:val="20"/>
                         </w:rPr>
-                        <w:t xml:space="preserve">menor que” </w:t>
+                        <w:t>menor que”</w:t>
+                      </w:r>
+                      <w:r>
+                        <w:rPr>
+                          <w:rFonts w:ascii="Candara" w:hAnsi="Candara"/>
+                          <w:b/>
+                          <w:sz w:val="20"/>
+                          <w:szCs w:val="20"/>
+                        </w:rPr>
+                        <w:t>,</w:t>
+                      </w:r>
+                      <w:r>
+                        <w:rPr>
+                          <w:rFonts w:ascii="Candara" w:hAnsi="Candara"/>
+                          <w:b/>
+                          <w:sz w:val="20"/>
+                          <w:szCs w:val="20"/>
+                        </w:rPr>
+                        <w:t xml:space="preserve"> </w:t>
                       </w:r>
                       <w:proofErr w:type="spellStart"/>
                       <w:r>
@@ -5893,7 +6209,25 @@
                                 <w:sz w:val="24"/>
                                 <w:szCs w:val="24"/>
                               </w:rPr>
-                              <w:t xml:space="preserve"> “, por lo tanto” </w:t>
+                              <w:t xml:space="preserve"> “, por lo tanto”</w:t>
+                            </w:r>
+                            <w:r>
+                              <w:rPr>
+                                <w:rFonts w:ascii="Candara" w:hAnsi="Candara"/>
+                                <w:b/>
+                                <w:sz w:val="24"/>
+                                <w:szCs w:val="24"/>
+                              </w:rPr>
+                              <w:t>,</w:t>
+                            </w:r>
+                            <w:r>
+                              <w:rPr>
+                                <w:rFonts w:ascii="Candara" w:hAnsi="Candara"/>
+                                <w:b/>
+                                <w:sz w:val="24"/>
+                                <w:szCs w:val="24"/>
+                              </w:rPr>
+                              <w:t xml:space="preserve"> </w:t>
                             </w:r>
                             <w:proofErr w:type="spellStart"/>
                             <w:r>
@@ -5922,7 +6256,25 @@
                                 <w:sz w:val="24"/>
                                 <w:szCs w:val="24"/>
                               </w:rPr>
-                              <w:t xml:space="preserve"> “es menor que” </w:t>
+                              <w:t xml:space="preserve"> “es menor que”</w:t>
+                            </w:r>
+                            <w:r>
+                              <w:rPr>
+                                <w:rFonts w:ascii="Candara" w:hAnsi="Candara"/>
+                                <w:b/>
+                                <w:sz w:val="24"/>
+                                <w:szCs w:val="24"/>
+                              </w:rPr>
+                              <w:t>,</w:t>
+                            </w:r>
+                            <w:r>
+                              <w:rPr>
+                                <w:rFonts w:ascii="Candara" w:hAnsi="Candara"/>
+                                <w:b/>
+                                <w:sz w:val="24"/>
+                                <w:szCs w:val="24"/>
+                              </w:rPr>
+                              <w:t xml:space="preserve"> </w:t>
                             </w:r>
                             <w:proofErr w:type="spellStart"/>
                             <w:r>
@@ -6030,7 +6382,25 @@
                           <w:sz w:val="24"/>
                           <w:szCs w:val="24"/>
                         </w:rPr>
-                        <w:t xml:space="preserve"> “, por lo tanto” </w:t>
+                        <w:t xml:space="preserve"> “, por lo tanto”</w:t>
+                      </w:r>
+                      <w:r>
+                        <w:rPr>
+                          <w:rFonts w:ascii="Candara" w:hAnsi="Candara"/>
+                          <w:b/>
+                          <w:sz w:val="24"/>
+                          <w:szCs w:val="24"/>
+                        </w:rPr>
+                        <w:t>,</w:t>
+                      </w:r>
+                      <w:r>
+                        <w:rPr>
+                          <w:rFonts w:ascii="Candara" w:hAnsi="Candara"/>
+                          <w:b/>
+                          <w:sz w:val="24"/>
+                          <w:szCs w:val="24"/>
+                        </w:rPr>
+                        <w:t xml:space="preserve"> </w:t>
                       </w:r>
                       <w:proofErr w:type="spellStart"/>
                       <w:r>
@@ -6059,7 +6429,25 @@
                           <w:sz w:val="24"/>
                           <w:szCs w:val="24"/>
                         </w:rPr>
-                        <w:t xml:space="preserve"> “es menor que” </w:t>
+                        <w:t xml:space="preserve"> “es menor que”</w:t>
+                      </w:r>
+                      <w:r>
+                        <w:rPr>
+                          <w:rFonts w:ascii="Candara" w:hAnsi="Candara"/>
+                          <w:b/>
+                          <w:sz w:val="24"/>
+                          <w:szCs w:val="24"/>
+                        </w:rPr>
+                        <w:t>,</w:t>
+                      </w:r>
+                      <w:r>
+                        <w:rPr>
+                          <w:rFonts w:ascii="Candara" w:hAnsi="Candara"/>
+                          <w:b/>
+                          <w:sz w:val="24"/>
+                          <w:szCs w:val="24"/>
+                        </w:rPr>
+                        <w:t xml:space="preserve"> </w:t>
                       </w:r>
                       <w:proofErr w:type="spellStart"/>
                       <w:r>
@@ -6526,6 +6914,28 @@
         </w:rPr>
       </w:pPr>
     </w:p>
+    <w:p>
+      <w:pPr>
+        <w:ind w:left="708"/>
+        <w:jc w:val="center"/>
+        <w:rPr>
+          <w:rFonts w:ascii="Candara" w:hAnsi="Candara"/>
+          <w:sz w:val="28"/>
+          <w:szCs w:val="28"/>
+        </w:rPr>
+      </w:pPr>
+    </w:p>
+    <w:p>
+      <w:pPr>
+        <w:ind w:left="708"/>
+        <w:jc w:val="center"/>
+        <w:rPr>
+          <w:rFonts w:ascii="Candara" w:hAnsi="Candara"/>
+          <w:sz w:val="28"/>
+          <w:szCs w:val="28"/>
+        </w:rPr>
+      </w:pPr>
+    </w:p>
     <w:tbl>
       <w:tblPr>
         <w:tblStyle w:val="GridTable4-Accent5"/>
@@ -6561,10 +6971,9 @@
             <w:r>
               <w:rPr>
                 <w:rFonts w:ascii="Candara" w:hAnsi="Candara"/>
-                <w:sz w:val="24"/>
+                <w:sz w:val="28"/>
                 <w:szCs w:val="24"/>
               </w:rPr>
-              <w:lastRenderedPageBreak/>
               <w:t>DIAGRAMA N-S</w:t>
             </w:r>
           </w:p>
@@ -6617,7 +7026,6 @@
                 <w:szCs w:val="24"/>
               </w:rPr>
             </w:pPr>
-            <w:proofErr w:type="spellStart"/>
             <w:r>
               <w:rPr>
                 <w:rFonts w:ascii="Candara" w:hAnsi="Candara"/>
@@ -6625,40 +7033,6 @@
                 <w:szCs w:val="24"/>
               </w:rPr>
               <w:t>Entradas:</w:t>
-            </w:r>
-            <w:proofErr w:type="spellEnd"/>
-          </w:p>
-          <w:p>
-            <w:pPr>
-              <w:pStyle w:val="ListParagraph"/>
-              <w:numPr>
-                <w:ilvl w:val="0"/>
-                <w:numId w:val="14"/>
-              </w:numPr>
-              <w:jc w:val="center"/>
-              <w:rPr>
-                <w:rFonts w:ascii="Candara" w:hAnsi="Candara"/>
-                <w:sz w:val="24"/>
-                <w:szCs w:val="24"/>
-              </w:rPr>
-            </w:pPr>
-            <w:proofErr w:type="spellStart"/>
-            <w:r>
-              <w:rPr>
-                <w:rFonts w:ascii="Candara" w:hAnsi="Candara"/>
-                <w:sz w:val="24"/>
-                <w:szCs w:val="24"/>
-              </w:rPr>
-              <w:t>fFirstNumber</w:t>
-            </w:r>
-            <w:proofErr w:type="spellEnd"/>
-            <w:r>
-              <w:rPr>
-                <w:rFonts w:ascii="Candara" w:hAnsi="Candara"/>
-                <w:sz w:val="24"/>
-                <w:szCs w:val="24"/>
-              </w:rPr>
-              <w:t>: variable de tipo flotante.</w:t>
             </w:r>
           </w:p>
           <w:p>
@@ -6682,6 +7056,47 @@
                 <w:sz w:val="24"/>
                 <w:szCs w:val="24"/>
               </w:rPr>
+              <w:t>fFirstNumber</w:t>
+            </w:r>
+            <w:proofErr w:type="spellEnd"/>
+            <w:r>
+              <w:rPr>
+                <w:rFonts w:ascii="Candara" w:hAnsi="Candara"/>
+                <w:sz w:val="24"/>
+                <w:szCs w:val="24"/>
+              </w:rPr>
+              <w:t xml:space="preserve">: </w:t>
+            </w:r>
+            <w:r>
+              <w:rPr>
+                <w:rFonts w:ascii="Candara" w:hAnsi="Candara"/>
+                <w:sz w:val="24"/>
+                <w:szCs w:val="24"/>
+              </w:rPr>
+              <w:t>flotante</w:t>
+            </w:r>
+          </w:p>
+          <w:p>
+            <w:pPr>
+              <w:pStyle w:val="ListParagraph"/>
+              <w:numPr>
+                <w:ilvl w:val="0"/>
+                <w:numId w:val="14"/>
+              </w:numPr>
+              <w:jc w:val="center"/>
+              <w:rPr>
+                <w:rFonts w:ascii="Candara" w:hAnsi="Candara"/>
+                <w:sz w:val="24"/>
+                <w:szCs w:val="24"/>
+              </w:rPr>
+            </w:pPr>
+            <w:proofErr w:type="spellStart"/>
+            <w:r>
+              <w:rPr>
+                <w:rFonts w:ascii="Candara" w:hAnsi="Candara"/>
+                <w:sz w:val="24"/>
+                <w:szCs w:val="24"/>
+              </w:rPr>
               <w:t>fSecondNumber</w:t>
             </w:r>
             <w:proofErr w:type="spellEnd"/>
@@ -6691,7 +7106,15 @@
                 <w:sz w:val="24"/>
                 <w:szCs w:val="24"/>
               </w:rPr>
-              <w:t>: variable de tipo flotante.</w:t>
+              <w:t xml:space="preserve">: </w:t>
+            </w:r>
+            <w:r>
+              <w:rPr>
+                <w:rFonts w:ascii="Candara" w:hAnsi="Candara"/>
+                <w:sz w:val="24"/>
+                <w:szCs w:val="24"/>
+              </w:rPr>
+              <w:t>flotante</w:t>
             </w:r>
           </w:p>
         </w:tc>
@@ -6848,7 +7271,23 @@
                 <w:sz w:val="24"/>
                 <w:szCs w:val="24"/>
               </w:rPr>
-              <w:t>Imprimir “Dame el valor del primer número.”</w:t>
+              <w:t>Imprimir “</w:t>
+            </w:r>
+            <w:r>
+              <w:rPr>
+                <w:rFonts w:ascii="Candara" w:hAnsi="Candara"/>
+                <w:sz w:val="24"/>
+                <w:szCs w:val="24"/>
+              </w:rPr>
+              <w:t xml:space="preserve">Escribe el valor del primer número: </w:t>
+            </w:r>
+            <w:r>
+              <w:rPr>
+                <w:rFonts w:ascii="Candara" w:hAnsi="Candara"/>
+                <w:sz w:val="24"/>
+                <w:szCs w:val="24"/>
+              </w:rPr>
+              <w:t>”</w:t>
             </w:r>
           </w:p>
         </w:tc>
@@ -6925,7 +7364,23 @@
                 <w:sz w:val="24"/>
                 <w:szCs w:val="24"/>
               </w:rPr>
-              <w:t>Imprimir “Dame el valor del segundo número.”</w:t>
+              <w:t>Imprimir “</w:t>
+            </w:r>
+            <w:r>
+              <w:rPr>
+                <w:rFonts w:ascii="Candara" w:hAnsi="Candara"/>
+                <w:sz w:val="24"/>
+                <w:szCs w:val="24"/>
+              </w:rPr>
+              <w:t xml:space="preserve">Escribe el valor del segundo número: </w:t>
+            </w:r>
+            <w:r>
+              <w:rPr>
+                <w:rFonts w:ascii="Candara" w:hAnsi="Candara"/>
+                <w:sz w:val="24"/>
+                <w:szCs w:val="24"/>
+              </w:rPr>
+              <w:t>”</w:t>
             </w:r>
           </w:p>
         </w:tc>
@@ -7883,7 +8338,23 @@
                 <w:sz w:val="24"/>
                 <w:szCs w:val="24"/>
               </w:rPr>
-              <w:t xml:space="preserve"> “, por lo tanto” </w:t>
+              <w:t xml:space="preserve"> “, por lo tanto”</w:t>
+            </w:r>
+            <w:r>
+              <w:rPr>
+                <w:rFonts w:ascii="Candara" w:hAnsi="Candara"/>
+                <w:sz w:val="24"/>
+                <w:szCs w:val="24"/>
+              </w:rPr>
+              <w:t>,</w:t>
+            </w:r>
+            <w:r>
+              <w:rPr>
+                <w:rFonts w:ascii="Candara" w:hAnsi="Candara"/>
+                <w:sz w:val="24"/>
+                <w:szCs w:val="24"/>
+              </w:rPr>
+              <w:t xml:space="preserve"> </w:t>
             </w:r>
             <w:proofErr w:type="spellStart"/>
             <w:r>
@@ -7901,7 +8372,23 @@
                 <w:sz w:val="24"/>
                 <w:szCs w:val="24"/>
               </w:rPr>
-              <w:t xml:space="preserve"> “es menor que” </w:t>
+              <w:t xml:space="preserve"> “es menor que”</w:t>
+            </w:r>
+            <w:r>
+              <w:rPr>
+                <w:rFonts w:ascii="Candara" w:hAnsi="Candara"/>
+                <w:sz w:val="24"/>
+                <w:szCs w:val="24"/>
+              </w:rPr>
+              <w:t>,</w:t>
+            </w:r>
+            <w:r>
+              <w:rPr>
+                <w:rFonts w:ascii="Candara" w:hAnsi="Candara"/>
+                <w:sz w:val="24"/>
+                <w:szCs w:val="24"/>
+              </w:rPr>
+              <w:t xml:space="preserve"> </w:t>
             </w:r>
             <w:proofErr w:type="spellStart"/>
             <w:r>
@@ -8416,7 +8903,25 @@
                 <w:sz w:val="24"/>
                 <w:szCs w:val="24"/>
               </w:rPr>
-              <w:t xml:space="preserve"> “, por lo tanto” </w:t>
+              <w:t xml:space="preserve"> “, por lo tanto”</w:t>
+            </w:r>
+            <w:r>
+              <w:rPr>
+                <w:rFonts w:ascii="Candara" w:hAnsi="Candara"/>
+                <w:b/>
+                <w:sz w:val="24"/>
+                <w:szCs w:val="24"/>
+              </w:rPr>
+              <w:t>,</w:t>
+            </w:r>
+            <w:r>
+              <w:rPr>
+                <w:rFonts w:ascii="Candara" w:hAnsi="Candara"/>
+                <w:b/>
+                <w:sz w:val="24"/>
+                <w:szCs w:val="24"/>
+              </w:rPr>
+              <w:t xml:space="preserve"> </w:t>
             </w:r>
             <w:proofErr w:type="spellStart"/>
             <w:r>
@@ -8436,7 +8941,25 @@
                 <w:sz w:val="24"/>
                 <w:szCs w:val="24"/>
               </w:rPr>
-              <w:t xml:space="preserve"> “es menor que” </w:t>
+              <w:t xml:space="preserve"> “es menor que”</w:t>
+            </w:r>
+            <w:r>
+              <w:rPr>
+                <w:rFonts w:ascii="Candara" w:hAnsi="Candara"/>
+                <w:b/>
+                <w:sz w:val="24"/>
+                <w:szCs w:val="24"/>
+              </w:rPr>
+              <w:t>,</w:t>
+            </w:r>
+            <w:r>
+              <w:rPr>
+                <w:rFonts w:ascii="Candara" w:hAnsi="Candara"/>
+                <w:b/>
+                <w:sz w:val="24"/>
+                <w:szCs w:val="24"/>
+              </w:rPr>
+              <w:t xml:space="preserve"> </w:t>
             </w:r>
             <w:proofErr w:type="spellStart"/>
             <w:r>
@@ -8650,7 +9173,6 @@
                 <w:sz w:val="28"/>
                 <w:szCs w:val="28"/>
               </w:rPr>
-              <w:lastRenderedPageBreak/>
               <w:t>PRUEBA DE ESCRITORIO</w:t>
             </w:r>
           </w:p>
@@ -8708,8 +9230,6 @@
               </w:rPr>
               <w:t>Datos de entrada</w:t>
             </w:r>
-            <w:bookmarkStart w:id="0" w:name="_GoBack"/>
-            <w:bookmarkEnd w:id="0"/>
           </w:p>
         </w:tc>
         <w:tc>
@@ -8869,7 +9389,21 @@
                 <w:rFonts w:ascii="Candara" w:hAnsi="Candara"/>
                 <w:b/>
               </w:rPr>
-              <w:t xml:space="preserve"> “, por lo tanto” </w:t>
+              <w:t xml:space="preserve"> “, por lo tanto”</w:t>
+            </w:r>
+            <w:r>
+              <w:rPr>
+                <w:rFonts w:ascii="Candara" w:hAnsi="Candara"/>
+                <w:b/>
+              </w:rPr>
+              <w:t>,</w:t>
+            </w:r>
+            <w:r>
+              <w:rPr>
+                <w:rFonts w:ascii="Candara" w:hAnsi="Candara"/>
+                <w:b/>
+              </w:rPr>
+              <w:t xml:space="preserve"> </w:t>
             </w:r>
             <w:proofErr w:type="spellStart"/>
             <w:r>
@@ -8885,7 +9419,21 @@
                 <w:rFonts w:ascii="Candara" w:hAnsi="Candara"/>
                 <w:b/>
               </w:rPr>
-              <w:t xml:space="preserve"> “es menor que” </w:t>
+              <w:t xml:space="preserve"> “es menor que”</w:t>
+            </w:r>
+            <w:r>
+              <w:rPr>
+                <w:rFonts w:ascii="Candara" w:hAnsi="Candara"/>
+                <w:b/>
+              </w:rPr>
+              <w:t>,</w:t>
+            </w:r>
+            <w:r>
+              <w:rPr>
+                <w:rFonts w:ascii="Candara" w:hAnsi="Candara"/>
+                <w:b/>
+              </w:rPr>
+              <w:t xml:space="preserve"> </w:t>
             </w:r>
             <w:proofErr w:type="spellStart"/>
             <w:r>
@@ -8965,7 +9513,21 @@
                 <w:rFonts w:ascii="Candara" w:hAnsi="Candara"/>
                 <w:b/>
               </w:rPr>
-              <w:t xml:space="preserve"> “es menor que” </w:t>
+              <w:t xml:space="preserve"> “es menor que”</w:t>
+            </w:r>
+            <w:r>
+              <w:rPr>
+                <w:rFonts w:ascii="Candara" w:hAnsi="Candara"/>
+                <w:b/>
+              </w:rPr>
+              <w:t>,</w:t>
+            </w:r>
+            <w:r>
+              <w:rPr>
+                <w:rFonts w:ascii="Candara" w:hAnsi="Candara"/>
+                <w:b/>
+              </w:rPr>
+              <w:t xml:space="preserve"> </w:t>
             </w:r>
             <w:proofErr w:type="spellStart"/>
             <w:r>
@@ -9561,36 +10123,14 @@
     </w:p>
     <w:p>
       <w:pPr>
-        <w:ind w:left="708"/>
-        <w:jc w:val="center"/>
         <w:rPr>
           <w:rFonts w:ascii="Candara" w:hAnsi="Candara"/>
           <w:sz w:val="28"/>
           <w:szCs w:val="28"/>
         </w:rPr>
       </w:pPr>
-    </w:p>
-    <w:p>
-      <w:pPr>
-        <w:ind w:left="708"/>
-        <w:jc w:val="center"/>
-        <w:rPr>
-          <w:rFonts w:ascii="Candara" w:hAnsi="Candara"/>
-          <w:sz w:val="28"/>
-          <w:szCs w:val="28"/>
-        </w:rPr>
-      </w:pPr>
-    </w:p>
-    <w:p>
-      <w:pPr>
-        <w:ind w:left="708"/>
-        <w:jc w:val="center"/>
-        <w:rPr>
-          <w:rFonts w:ascii="Candara" w:hAnsi="Candara"/>
-          <w:sz w:val="28"/>
-          <w:szCs w:val="28"/>
-        </w:rPr>
-      </w:pPr>
+      <w:bookmarkStart w:id="0" w:name="_GoBack"/>
+      <w:bookmarkEnd w:id="0"/>
     </w:p>
     <w:sectPr>
       <w:pgSz w:w="12240" w:h="15840"/>
@@ -10948,7 +11488,7 @@
   <w:abstractNum w:abstractNumId="12">
     <w:nsid w:val="72BC64D3"/>
     <w:multiLevelType w:val="multilevel"/>
-    <w:tmpl w:val="8E0CEE38"/>
+    <w:tmpl w:val="F9BE974C"/>
     <w:lvl w:ilvl="0">
       <w:start w:val="1"/>
       <w:numFmt w:val="decimal"/>
@@ -10971,6 +11511,7 @@
       </w:pPr>
       <w:rPr>
         <w:rFonts w:hint="default"/>
+        <w:b/>
       </w:rPr>
     </w:lvl>
     <w:lvl w:ilvl="2">

</xml_diff>